<commit_message>
Added menu items for Jupyter notebooks
</commit_message>
<xml_diff>
--- a/notes/mathematics/numbersystems/numbersystem.docx
+++ b/notes/mathematics/numbersystems/numbersystem.docx
@@ -45,14 +45,27 @@
       <w:r>
         <w:t xml:space="preserve"> </w:t>
       </w:r>
-      <w:fldSimple w:instr=" SEQ Listing \* ARABIC ">
-        <w:r>
-          <w:rPr>
-            <w:noProof/>
-          </w:rPr>
-          <w:t>1</w:t>
-        </w:r>
-      </w:fldSimple>
+      <w:r>
+        <w:fldChar w:fldCharType="begin"/>
+      </w:r>
+      <w:r>
+        <w:instrText xml:space="preserve"> SEQ Listing \* ARABIC </w:instrText>
+      </w:r>
+      <w:r>
+        <w:fldChar w:fldCharType="separate"/>
+      </w:r>
+      <w:r>
+        <w:rPr>
+          <w:noProof/>
+        </w:rPr>
+        <w:t>1</w:t>
+      </w:r>
+      <w:r>
+        <w:rPr>
+          <w:noProof/>
+        </w:rPr>
+        <w:fldChar w:fldCharType="end"/>
+      </w:r>
       <w:r>
         <w:t xml:space="preserve"> Number Type</w:t>
       </w:r>
@@ -160,14 +173,27 @@
       <w:r>
         <w:t xml:space="preserve"> </w:t>
       </w:r>
-      <w:fldSimple w:instr=" SEQ Listing \* ARABIC ">
-        <w:r>
-          <w:rPr>
-            <w:noProof/>
-          </w:rPr>
-          <w:t>2</w:t>
-        </w:r>
-      </w:fldSimple>
+      <w:r>
+        <w:fldChar w:fldCharType="begin"/>
+      </w:r>
+      <w:r>
+        <w:instrText xml:space="preserve"> SEQ Listing \* ARABIC </w:instrText>
+      </w:r>
+      <w:r>
+        <w:fldChar w:fldCharType="separate"/>
+      </w:r>
+      <w:r>
+        <w:rPr>
+          <w:noProof/>
+        </w:rPr>
+        <w:t>2</w:t>
+      </w:r>
+      <w:r>
+        <w:rPr>
+          <w:noProof/>
+        </w:rPr>
+        <w:fldChar w:fldCharType="end"/>
+      </w:r>
       <w:r>
         <w:t xml:space="preserve"> Intervals</w:t>
       </w:r>
@@ -223,7 +249,19 @@
                       <w:rPr>
                         <w:rFonts w:ascii="Cambria Math"/>
                       </w:rPr>
-                      <m:t>a,b</m:t>
+                      <m:t>a</m:t>
+                    </m:r>
+                    <m:r>
+                      <w:rPr>
+                        <w:rFonts w:ascii="Cambria Math"/>
+                      </w:rPr>
+                      <m:t>,</m:t>
+                    </m:r>
+                    <m:r>
+                      <w:rPr>
+                        <w:rFonts w:ascii="Cambria Math"/>
+                      </w:rPr>
+                      <m:t>b</m:t>
                     </m:r>
                   </m:e>
                 </m:d>
@@ -249,7 +287,19 @@
                       <w:rPr>
                         <w:rFonts w:ascii="Cambria Math"/>
                       </w:rPr>
-                      <m:t>x|a</m:t>
+                      <m:t>x</m:t>
+                    </m:r>
+                    <m:r>
+                      <w:rPr>
+                        <w:rFonts w:ascii="Cambria Math"/>
+                      </w:rPr>
+                      <m:t>|</m:t>
+                    </m:r>
+                    <m:r>
+                      <w:rPr>
+                        <w:rFonts w:ascii="Cambria Math"/>
+                      </w:rPr>
+                      <m:t>a</m:t>
                     </m:r>
                     <m:r>
                       <w:rPr>
@@ -326,7 +376,19 @@
                       <w:rPr>
                         <w:rFonts w:ascii="Cambria Math"/>
                       </w:rPr>
-                      <m:t>a,b</m:t>
+                      <m:t>a</m:t>
+                    </m:r>
+                    <m:r>
+                      <w:rPr>
+                        <w:rFonts w:ascii="Cambria Math"/>
+                      </w:rPr>
+                      <m:t>,</m:t>
+                    </m:r>
+                    <m:r>
+                      <w:rPr>
+                        <w:rFonts w:ascii="Cambria Math"/>
+                      </w:rPr>
+                      <m:t>b</m:t>
                     </m:r>
                   </m:e>
                 </m:d>
@@ -352,7 +414,43 @@
                       <w:rPr>
                         <w:rFonts w:ascii="Cambria Math"/>
                       </w:rPr>
-                      <m:t>x|a&lt;x&lt;b</m:t>
+                      <m:t>x</m:t>
+                    </m:r>
+                    <m:r>
+                      <w:rPr>
+                        <w:rFonts w:ascii="Cambria Math"/>
+                      </w:rPr>
+                      <m:t>|</m:t>
+                    </m:r>
+                    <m:r>
+                      <w:rPr>
+                        <w:rFonts w:ascii="Cambria Math"/>
+                      </w:rPr>
+                      <m:t>a</m:t>
+                    </m:r>
+                    <m:r>
+                      <w:rPr>
+                        <w:rFonts w:ascii="Cambria Math"/>
+                      </w:rPr>
+                      <m:t>&lt;</m:t>
+                    </m:r>
+                    <m:r>
+                      <w:rPr>
+                        <w:rFonts w:ascii="Cambria Math"/>
+                      </w:rPr>
+                      <m:t>x</m:t>
+                    </m:r>
+                    <m:r>
+                      <w:rPr>
+                        <w:rFonts w:ascii="Cambria Math"/>
+                      </w:rPr>
+                      <m:t>&lt;</m:t>
+                    </m:r>
+                    <m:r>
+                      <w:rPr>
+                        <w:rFonts w:ascii="Cambria Math"/>
+                      </w:rPr>
+                      <m:t>b</m:t>
                     </m:r>
                   </m:e>
                 </m:d>
@@ -377,14 +475,27 @@
       <w:r>
         <w:t xml:space="preserve"> </w:t>
       </w:r>
-      <w:fldSimple w:instr=" SEQ Listing \* ARABIC ">
-        <w:r>
-          <w:rPr>
-            <w:noProof/>
-          </w:rPr>
-          <w:t>3</w:t>
-        </w:r>
-      </w:fldSimple>
+      <w:r>
+        <w:fldChar w:fldCharType="begin"/>
+      </w:r>
+      <w:r>
+        <w:instrText xml:space="preserve"> SEQ Listing \* ARABIC </w:instrText>
+      </w:r>
+      <w:r>
+        <w:fldChar w:fldCharType="separate"/>
+      </w:r>
+      <w:r>
+        <w:rPr>
+          <w:noProof/>
+        </w:rPr>
+        <w:t>3</w:t>
+      </w:r>
+      <w:r>
+        <w:rPr>
+          <w:noProof/>
+        </w:rPr>
+        <w:fldChar w:fldCharType="end"/>
+      </w:r>
       <w:r>
         <w:t xml:space="preserve"> Properties of Operators</w:t>
       </w:r>
@@ -451,10 +562,10 @@
                   <v:path o:extrusionok="f" gradientshapeok="t" o:connecttype="rect"/>
                   <o:lock v:ext="edit" aspectratio="t"/>
                 </v:shapetype>
-                <v:shape id="_x0000_i1025" type="#_x0000_t75" style="width:12.95pt;height:14pt" o:ole="">
+                <v:shape id="_x0000_i1025" type="#_x0000_t75" style="width:13.15pt;height:13.9pt" o:ole="">
                   <v:imagedata r:id="rId8" o:title=""/>
                 </v:shape>
-                <o:OLEObject Type="Embed" ProgID="Equation.3" ShapeID="_x0000_i1025" DrawAspect="Content" ObjectID="_1619966485" r:id="rId9"/>
+                <o:OLEObject Type="Embed" ProgID="Equation.3" ShapeID="_x0000_i1025" DrawAspect="Content" ObjectID="_1620102720" r:id="rId9"/>
               </w:object>
             </w:r>
             <w:r>
@@ -465,10 +576,10 @@
                 <w:position w:val="-6"/>
               </w:rPr>
               <w:object w:dxaOrig="1359" w:dyaOrig="279" w14:anchorId="25E8ED69">
-                <v:shape id="_x0000_i1026" type="#_x0000_t75" style="width:67.9pt;height:14pt" o:ole="">
+                <v:shape id="_x0000_i1026" type="#_x0000_t75" style="width:67.9pt;height:13.9pt" o:ole="">
                   <v:imagedata r:id="rId10" o:title=""/>
                 </v:shape>
-                <o:OLEObject Type="Embed" ProgID="Equation.3" ShapeID="_x0000_i1026" DrawAspect="Content" ObjectID="_1619966486" r:id="rId11"/>
+                <o:OLEObject Type="Embed" ProgID="Equation.3" ShapeID="_x0000_i1026" DrawAspect="Content" ObjectID="_1620102721" r:id="rId11"/>
               </w:object>
             </w:r>
           </w:p>
@@ -510,10 +621,10 @@
                 <w:position w:val="-6"/>
               </w:rPr>
               <w:object w:dxaOrig="260" w:dyaOrig="279" w14:anchorId="41322810">
-                <v:shape id="_x0000_i1027" type="#_x0000_t75" style="width:12.95pt;height:14pt" o:ole="">
+                <v:shape id="_x0000_i1027" type="#_x0000_t75" style="width:13.15pt;height:13.9pt" o:ole="">
                   <v:imagedata r:id="rId12" o:title=""/>
                 </v:shape>
-                <o:OLEObject Type="Embed" ProgID="Equation.3" ShapeID="_x0000_i1027" DrawAspect="Content" ObjectID="_1619966487" r:id="rId13"/>
+                <o:OLEObject Type="Embed" ProgID="Equation.3" ShapeID="_x0000_i1027" DrawAspect="Content" ObjectID="_1620102722" r:id="rId13"/>
               </w:object>
             </w:r>
             <w:r>
@@ -524,10 +635,10 @@
                 <w:position w:val="-6"/>
               </w:rPr>
               <w:object w:dxaOrig="260" w:dyaOrig="279" w14:anchorId="3C37CAA6">
-                <v:shape id="_x0000_i1028" type="#_x0000_t75" style="width:12.95pt;height:14pt" o:ole="">
+                <v:shape id="_x0000_i1028" type="#_x0000_t75" style="width:13.15pt;height:13.9pt" o:ole="">
                   <v:imagedata r:id="rId14" o:title=""/>
                 </v:shape>
-                <o:OLEObject Type="Embed" ProgID="Equation.3" ShapeID="_x0000_i1028" DrawAspect="Content" ObjectID="_1619966488" r:id="rId15"/>
+                <o:OLEObject Type="Embed" ProgID="Equation.3" ShapeID="_x0000_i1028" DrawAspect="Content" ObjectID="_1620102723" r:id="rId15"/>
               </w:object>
             </w:r>
             <w:r>
@@ -538,10 +649,10 @@
                 <w:position w:val="-10"/>
               </w:rPr>
               <w:object w:dxaOrig="2640" w:dyaOrig="340" w14:anchorId="43661E2B">
-                <v:shape id="_x0000_i1029" type="#_x0000_t75" style="width:132.05pt;height:17.05pt" o:ole="">
+                <v:shape id="_x0000_i1029" type="#_x0000_t75" style="width:132pt;height:16.9pt" o:ole="">
                   <v:imagedata r:id="rId16" o:title=""/>
                 </v:shape>
-                <o:OLEObject Type="Embed" ProgID="Equation.3" ShapeID="_x0000_i1029" DrawAspect="Content" ObjectID="_1619966489" r:id="rId17"/>
+                <o:OLEObject Type="Embed" ProgID="Equation.3" ShapeID="_x0000_i1029" DrawAspect="Content" ObjectID="_1620102724" r:id="rId17"/>
               </w:object>
             </w:r>
           </w:p>
@@ -1019,14 +1130,30 @@
       <w:r>
         <w:t xml:space="preserve">Figure </w:t>
       </w:r>
-      <w:fldSimple w:instr=" SEQ Figure \* ARABIC ">
-        <w:r>
-          <w:rPr>
-            <w:noProof/>
-          </w:rPr>
-          <w:t>1</w:t>
-        </w:r>
-      </w:fldSimple>
+      <w:r>
+        <w:fldChar w:fldCharType="begin"/>
+      </w:r>
+      <w:r>
+        <w:instrText xml:space="preserve"> SEQ Figure \* ARAB</w:instrText>
+      </w:r>
+      <w:r>
+        <w:instrText xml:space="preserve">IC </w:instrText>
+      </w:r>
+      <w:r>
+        <w:fldChar w:fldCharType="separate"/>
+      </w:r>
+      <w:r>
+        <w:rPr>
+          <w:noProof/>
+        </w:rPr>
+        <w:t>1</w:t>
+      </w:r>
+      <w:r>
+        <w:rPr>
+          <w:noProof/>
+        </w:rPr>
+        <w:fldChar w:fldCharType="end"/>
+      </w:r>
       <w:r>
         <w:t xml:space="preserve"> Prime Factorisation of 18</w:t>
       </w:r>
@@ -1454,7 +1581,13 @@
                 <w:rPr>
                   <w:rFonts w:ascii="Cambria Math" w:hAnsi="Cambria Math"/>
                 </w:rPr>
-                <m:t>hcm</m:t>
+                <m:t>h</m:t>
+              </m:r>
+              <m:r>
+                <w:rPr>
+                  <w:rFonts w:ascii="Cambria Math" w:hAnsi="Cambria Math"/>
+                </w:rPr>
+                <m:t>cm</m:t>
               </m:r>
               <m:d>
                 <m:dPr>
@@ -1470,7 +1603,19 @@
                     <w:rPr>
                       <w:rFonts w:ascii="Cambria Math" w:hAnsi="Cambria Math"/>
                     </w:rPr>
-                    <m:t>x,y</m:t>
+                    <m:t>x</m:t>
+                  </m:r>
+                  <m:r>
+                    <w:rPr>
+                      <w:rFonts w:ascii="Cambria Math" w:hAnsi="Cambria Math"/>
+                    </w:rPr>
+                    <m:t>,</m:t>
+                  </m:r>
+                  <m:r>
+                    <w:rPr>
+                      <w:rFonts w:ascii="Cambria Math" w:hAnsi="Cambria Math"/>
+                    </w:rPr>
+                    <m:t>y</m:t>
                   </m:r>
                 </m:e>
               </m:d>
@@ -1478,7 +1623,13 @@
                 <w:rPr>
                   <w:rFonts w:ascii="Cambria Math" w:hAnsi="Cambria Math"/>
                 </w:rPr>
-                <m:t>=p</m:t>
+                <m:t>=</m:t>
+              </m:r>
+              <m:r>
+                <w:rPr>
+                  <w:rFonts w:ascii="Cambria Math" w:hAnsi="Cambria Math"/>
+                </w:rPr>
+                <m:t>p</m:t>
               </m:r>
             </m:e>
             <m:sub>
@@ -2646,7 +2797,19 @@
                     <w:rPr>
                       <w:rFonts w:ascii="Cambria Math" w:hAnsi="Cambria Math"/>
                     </w:rPr>
-                    <m:t>x,y</m:t>
+                    <m:t>x</m:t>
+                  </m:r>
+                  <m:r>
+                    <w:rPr>
+                      <w:rFonts w:ascii="Cambria Math" w:hAnsi="Cambria Math"/>
+                    </w:rPr>
+                    <m:t>,</m:t>
+                  </m:r>
+                  <m:r>
+                    <w:rPr>
+                      <w:rFonts w:ascii="Cambria Math" w:hAnsi="Cambria Math"/>
+                    </w:rPr>
+                    <m:t>y</m:t>
                   </m:r>
                 </m:e>
               </m:d>
@@ -2654,7 +2817,13 @@
                 <w:rPr>
                   <w:rFonts w:ascii="Cambria Math" w:hAnsi="Cambria Math"/>
                 </w:rPr>
-                <m:t>=p</m:t>
+                <m:t>=</m:t>
+              </m:r>
+              <m:r>
+                <w:rPr>
+                  <w:rFonts w:ascii="Cambria Math" w:hAnsi="Cambria Math"/>
+                </w:rPr>
+                <m:t>p</m:t>
               </m:r>
             </m:e>
             <m:sub>
@@ -3909,7 +4078,19 @@
                     <w:rPr>
                       <w:rFonts w:ascii="Cambria Math" w:hAnsi="Cambria Math"/>
                     </w:rPr>
-                    <m:t>x,y</m:t>
+                    <m:t>x</m:t>
+                  </m:r>
+                  <m:r>
+                    <w:rPr>
+                      <w:rFonts w:ascii="Cambria Math" w:hAnsi="Cambria Math"/>
+                    </w:rPr>
+                    <m:t>,</m:t>
+                  </m:r>
+                  <m:r>
+                    <w:rPr>
+                      <w:rFonts w:ascii="Cambria Math" w:hAnsi="Cambria Math"/>
+                    </w:rPr>
+                    <m:t>y</m:t>
                   </m:r>
                 </m:e>
               </m:d>
@@ -3917,7 +4098,13 @@
                 <w:rPr>
                   <w:rFonts w:ascii="Cambria Math" w:hAnsi="Cambria Math"/>
                 </w:rPr>
-                <m:t>=p</m:t>
+                <m:t>=</m:t>
+              </m:r>
+              <m:r>
+                <w:rPr>
+                  <w:rFonts w:ascii="Cambria Math" w:hAnsi="Cambria Math"/>
+                </w:rPr>
+                <m:t>p</m:t>
               </m:r>
             </m:e>
             <m:sub>
@@ -4244,7 +4431,13 @@
                 <w:rPr>
                   <w:rFonts w:ascii="Cambria Math" w:hAnsi="Cambria Math"/>
                 </w:rPr>
-                <m:t>hcf</m:t>
+                <m:t>h</m:t>
+              </m:r>
+              <m:r>
+                <w:rPr>
+                  <w:rFonts w:ascii="Cambria Math" w:hAnsi="Cambria Math"/>
+                </w:rPr>
+                <m:t>cf</m:t>
               </m:r>
               <m:d>
                 <m:dPr>
@@ -4260,7 +4453,19 @@
                     <w:rPr>
                       <w:rFonts w:ascii="Cambria Math" w:hAnsi="Cambria Math"/>
                     </w:rPr>
-                    <m:t>x,y</m:t>
+                    <m:t>x</m:t>
+                  </m:r>
+                  <m:r>
+                    <w:rPr>
+                      <w:rFonts w:ascii="Cambria Math" w:hAnsi="Cambria Math"/>
+                    </w:rPr>
+                    <m:t>,</m:t>
+                  </m:r>
+                  <m:r>
+                    <w:rPr>
+                      <w:rFonts w:ascii="Cambria Math" w:hAnsi="Cambria Math"/>
+                    </w:rPr>
+                    <m:t>y</m:t>
                   </m:r>
                 </m:e>
               </m:d>
@@ -4268,7 +4473,13 @@
                 <w:rPr>
                   <w:rFonts w:ascii="Cambria Math" w:hAnsi="Cambria Math"/>
                 </w:rPr>
-                <m:t>=p</m:t>
+                <m:t>=</m:t>
+              </m:r>
+              <m:r>
+                <w:rPr>
+                  <w:rFonts w:ascii="Cambria Math" w:hAnsi="Cambria Math"/>
+                </w:rPr>
+                <m:t>p</m:t>
               </m:r>
             </m:e>
             <m:sub>
@@ -4605,7 +4816,15 @@
                   <w:sz w:val="20"/>
                   <w:szCs w:val="20"/>
                 </w:rPr>
-                <m:t>hcf</m:t>
+                <m:t>h</m:t>
+              </m:r>
+              <m:r>
+                <w:rPr>
+                  <w:rFonts w:ascii="Cambria Math" w:hAnsi="Cambria Math"/>
+                  <w:sz w:val="20"/>
+                  <w:szCs w:val="20"/>
+                </w:rPr>
+                <m:t>cf</m:t>
               </m:r>
               <m:d>
                 <m:dPr>
@@ -4625,7 +4844,23 @@
                       <w:sz w:val="20"/>
                       <w:szCs w:val="20"/>
                     </w:rPr>
-                    <m:t>x,y</m:t>
+                    <m:t>x</m:t>
+                  </m:r>
+                  <m:r>
+                    <w:rPr>
+                      <w:rFonts w:ascii="Cambria Math" w:hAnsi="Cambria Math"/>
+                      <w:sz w:val="20"/>
+                      <w:szCs w:val="20"/>
+                    </w:rPr>
+                    <m:t>,</m:t>
+                  </m:r>
+                  <m:r>
+                    <w:rPr>
+                      <w:rFonts w:ascii="Cambria Math" w:hAnsi="Cambria Math"/>
+                      <w:sz w:val="20"/>
+                      <w:szCs w:val="20"/>
+                    </w:rPr>
+                    <m:t>y</m:t>
                   </m:r>
                 </m:e>
               </m:d>
@@ -4635,7 +4870,15 @@
                   <w:sz w:val="20"/>
                   <w:szCs w:val="20"/>
                 </w:rPr>
-                <m:t>×lcm</m:t>
+                <m:t>×</m:t>
+              </m:r>
+              <m:r>
+                <w:rPr>
+                  <w:rFonts w:ascii="Cambria Math" w:hAnsi="Cambria Math"/>
+                  <w:sz w:val="20"/>
+                  <w:szCs w:val="20"/>
+                </w:rPr>
+                <m:t>lcm</m:t>
               </m:r>
               <m:d>
                 <m:dPr>
@@ -4655,7 +4898,23 @@
                       <w:sz w:val="20"/>
                       <w:szCs w:val="20"/>
                     </w:rPr>
-                    <m:t>x,y</m:t>
+                    <m:t>x</m:t>
+                  </m:r>
+                  <m:r>
+                    <w:rPr>
+                      <w:rFonts w:ascii="Cambria Math" w:hAnsi="Cambria Math"/>
+                      <w:sz w:val="20"/>
+                      <w:szCs w:val="20"/>
+                    </w:rPr>
+                    <m:t>,</m:t>
+                  </m:r>
+                  <m:r>
+                    <w:rPr>
+                      <w:rFonts w:ascii="Cambria Math" w:hAnsi="Cambria Math"/>
+                      <w:sz w:val="20"/>
+                      <w:szCs w:val="20"/>
+                    </w:rPr>
+                    <m:t>y</m:t>
                   </m:r>
                 </m:e>
               </m:d>
@@ -4665,7 +4924,15 @@
                   <w:sz w:val="20"/>
                   <w:szCs w:val="20"/>
                 </w:rPr>
-                <m:t>=p</m:t>
+                <m:t>=</m:t>
+              </m:r>
+              <m:r>
+                <w:rPr>
+                  <w:rFonts w:ascii="Cambria Math" w:hAnsi="Cambria Math"/>
+                  <w:sz w:val="20"/>
+                  <w:szCs w:val="20"/>
+                </w:rPr>
+                <m:t>p</m:t>
               </m:r>
             </m:e>
             <m:sub>
@@ -4779,7 +5046,15 @@
                   <w:sz w:val="20"/>
                   <w:szCs w:val="20"/>
                 </w:rPr>
-                <m:t>×max</m:t>
+                <m:t>×</m:t>
+              </m:r>
+              <m:r>
+                <w:rPr>
+                  <w:rFonts w:ascii="Cambria Math" w:hAnsi="Cambria Math"/>
+                  <w:sz w:val="20"/>
+                  <w:szCs w:val="20"/>
+                </w:rPr>
+                <m:t>max</m:t>
               </m:r>
               <m:d>
                 <m:dPr>
@@ -5001,7 +5276,15 @@
                   <w:sz w:val="20"/>
                   <w:szCs w:val="20"/>
                 </w:rPr>
-                <m:t>×max</m:t>
+                <m:t>×</m:t>
+              </m:r>
+              <m:r>
+                <w:rPr>
+                  <w:rFonts w:ascii="Cambria Math" w:hAnsi="Cambria Math"/>
+                  <w:sz w:val="20"/>
+                  <w:szCs w:val="20"/>
+                </w:rPr>
+                <m:t>max</m:t>
               </m:r>
               <m:d>
                 <m:dPr>
@@ -5231,7 +5514,15 @@
                   <w:sz w:val="20"/>
                   <w:szCs w:val="20"/>
                 </w:rPr>
-                <m:t>×max</m:t>
+                <m:t>×</m:t>
+              </m:r>
+              <m:r>
+                <w:rPr>
+                  <w:rFonts w:ascii="Cambria Math" w:hAnsi="Cambria Math"/>
+                  <w:sz w:val="20"/>
+                  <w:szCs w:val="20"/>
+                </w:rPr>
+                <m:t>max</m:t>
               </m:r>
               <m:d>
                 <m:dPr>
@@ -5354,7 +5645,15 @@
                   <w:sz w:val="20"/>
                   <w:szCs w:val="20"/>
                 </w:rPr>
-                <m:t>hcf</m:t>
+                <m:t>h</m:t>
+              </m:r>
+              <m:r>
+                <w:rPr>
+                  <w:rFonts w:ascii="Cambria Math" w:hAnsi="Cambria Math"/>
+                  <w:sz w:val="20"/>
+                  <w:szCs w:val="20"/>
+                </w:rPr>
+                <m:t>cf</m:t>
               </m:r>
               <m:d>
                 <m:dPr>
@@ -5374,7 +5673,23 @@
                       <w:sz w:val="20"/>
                       <w:szCs w:val="20"/>
                     </w:rPr>
-                    <m:t>x,y</m:t>
+                    <m:t>x</m:t>
+                  </m:r>
+                  <m:r>
+                    <w:rPr>
+                      <w:rFonts w:ascii="Cambria Math" w:hAnsi="Cambria Math"/>
+                      <w:sz w:val="20"/>
+                      <w:szCs w:val="20"/>
+                    </w:rPr>
+                    <m:t>,</m:t>
+                  </m:r>
+                  <m:r>
+                    <w:rPr>
+                      <w:rFonts w:ascii="Cambria Math" w:hAnsi="Cambria Math"/>
+                      <w:sz w:val="20"/>
+                      <w:szCs w:val="20"/>
+                    </w:rPr>
+                    <m:t>y</m:t>
                   </m:r>
                 </m:e>
               </m:d>
@@ -5384,7 +5699,15 @@
                   <w:sz w:val="20"/>
                   <w:szCs w:val="20"/>
                 </w:rPr>
-                <m:t>×lcm</m:t>
+                <m:t>×</m:t>
+              </m:r>
+              <m:r>
+                <w:rPr>
+                  <w:rFonts w:ascii="Cambria Math" w:hAnsi="Cambria Math"/>
+                  <w:sz w:val="20"/>
+                  <w:szCs w:val="20"/>
+                </w:rPr>
+                <m:t>lcm</m:t>
               </m:r>
               <m:d>
                 <m:dPr>
@@ -5404,7 +5727,23 @@
                       <w:sz w:val="20"/>
                       <w:szCs w:val="20"/>
                     </w:rPr>
-                    <m:t>x,y</m:t>
+                    <m:t>x</m:t>
+                  </m:r>
+                  <m:r>
+                    <w:rPr>
+                      <w:rFonts w:ascii="Cambria Math" w:hAnsi="Cambria Math"/>
+                      <w:sz w:val="20"/>
+                      <w:szCs w:val="20"/>
+                    </w:rPr>
+                    <m:t>,</m:t>
+                  </m:r>
+                  <m:r>
+                    <w:rPr>
+                      <w:rFonts w:ascii="Cambria Math" w:hAnsi="Cambria Math"/>
+                      <w:sz w:val="20"/>
+                      <w:szCs w:val="20"/>
+                    </w:rPr>
+                    <m:t>y</m:t>
                   </m:r>
                 </m:e>
               </m:d>
@@ -5414,7 +5753,15 @@
                   <w:sz w:val="20"/>
                   <w:szCs w:val="20"/>
                 </w:rPr>
-                <m:t>=p</m:t>
+                <m:t>=</m:t>
+              </m:r>
+              <m:r>
+                <w:rPr>
+                  <w:rFonts w:ascii="Cambria Math" w:hAnsi="Cambria Math"/>
+                  <w:sz w:val="20"/>
+                  <w:szCs w:val="20"/>
+                </w:rPr>
+                <m:t>p</m:t>
               </m:r>
             </m:e>
             <m:sub>
@@ -5728,7 +6075,31 @@
               <w:sz w:val="20"/>
               <w:szCs w:val="20"/>
             </w:rPr>
-            <m:t>=x×y</m:t>
+            <m:t>=</m:t>
+          </m:r>
+          <m:r>
+            <w:rPr>
+              <w:rFonts w:ascii="Cambria Math" w:hAnsi="Cambria Math"/>
+              <w:sz w:val="20"/>
+              <w:szCs w:val="20"/>
+            </w:rPr>
+            <m:t>x</m:t>
+          </m:r>
+          <m:r>
+            <w:rPr>
+              <w:rFonts w:ascii="Cambria Math" w:hAnsi="Cambria Math"/>
+              <w:sz w:val="20"/>
+              <w:szCs w:val="20"/>
+            </w:rPr>
+            <m:t>×</m:t>
+          </m:r>
+          <m:r>
+            <w:rPr>
+              <w:rFonts w:ascii="Cambria Math" w:hAnsi="Cambria Math"/>
+              <w:sz w:val="20"/>
+              <w:szCs w:val="20"/>
+            </w:rPr>
+            <m:t>y</m:t>
           </m:r>
         </m:oMath>
       </m:oMathPara>
@@ -5861,12 +6232,20 @@
       </w:pPr>
       <w:r>
         <w:lastRenderedPageBreak/>
-        <w:t>Proof of Euclids Algorithm for Gcd</w:t>
+        <w:t>Euclids Algorithm for Gcd</w:t>
       </w:r>
     </w:p>
     <w:p>
       <w:pPr>
         <w:pStyle w:val="Heading4"/>
+      </w:pPr>
+      <w:r>
+        <w:t>Proof</w:t>
+      </w:r>
+    </w:p>
+    <w:p>
+      <w:pPr>
+        <w:pStyle w:val="Heading5"/>
       </w:pPr>
       <w:r>
         <w:t>Show that gcd(a,b) is a divisor of a-b</w:t>
@@ -5925,7 +6304,19 @@
                         <w:rPr>
                           <w:rFonts w:ascii="Cambria Math" w:hAnsi="Cambria Math"/>
                         </w:rPr>
-                        <m:t>a,b</m:t>
+                        <m:t>a</m:t>
+                      </m:r>
+                      <m:r>
+                        <w:rPr>
+                          <w:rFonts w:ascii="Cambria Math" w:hAnsi="Cambria Math"/>
+                        </w:rPr>
+                        <m:t>,</m:t>
+                      </m:r>
+                      <m:r>
+                        <w:rPr>
+                          <w:rFonts w:ascii="Cambria Math" w:hAnsi="Cambria Math"/>
+                        </w:rPr>
+                        <m:t>b</m:t>
                       </m:r>
                     </m:e>
                   </m:d>
@@ -5978,7 +6369,25 @@
                 <w:rPr>
                   <w:rFonts w:ascii="Cambria Math" w:hAnsi="Cambria Math"/>
                 </w:rPr>
-                <m:t xml:space="preserve">b=y× </m:t>
+                <m:t>b</m:t>
+              </m:r>
+              <m:r>
+                <w:rPr>
+                  <w:rFonts w:ascii="Cambria Math" w:hAnsi="Cambria Math"/>
+                </w:rPr>
+                <m:t>=</m:t>
+              </m:r>
+              <m:r>
+                <w:rPr>
+                  <w:rFonts w:ascii="Cambria Math" w:hAnsi="Cambria Math"/>
+                </w:rPr>
+                <m:t>y</m:t>
+              </m:r>
+              <m:r>
+                <w:rPr>
+                  <w:rFonts w:ascii="Cambria Math" w:hAnsi="Cambria Math"/>
+                </w:rPr>
+                <m:t xml:space="preserve">× </m:t>
               </m:r>
               <m:func>
                 <m:funcPr>
@@ -6014,7 +6423,19 @@
                         <w:rPr>
                           <w:rFonts w:ascii="Cambria Math" w:hAnsi="Cambria Math"/>
                         </w:rPr>
-                        <m:t>a,b</m:t>
+                        <m:t>a</m:t>
+                      </m:r>
+                      <m:r>
+                        <w:rPr>
+                          <w:rFonts w:ascii="Cambria Math" w:hAnsi="Cambria Math"/>
+                        </w:rPr>
+                        <m:t>,</m:t>
+                      </m:r>
+                      <m:r>
+                        <w:rPr>
+                          <w:rFonts w:ascii="Cambria Math" w:hAnsi="Cambria Math"/>
+                        </w:rPr>
+                        <m:t>b</m:t>
                       </m:r>
                     </m:e>
                   </m:d>
@@ -6132,7 +6553,19 @@
                         <w:rPr>
                           <w:rFonts w:ascii="Cambria Math" w:hAnsi="Cambria Math"/>
                         </w:rPr>
-                        <m:t>a,b</m:t>
+                        <m:t>a</m:t>
+                      </m:r>
+                      <m:r>
+                        <w:rPr>
+                          <w:rFonts w:ascii="Cambria Math" w:hAnsi="Cambria Math"/>
+                        </w:rPr>
+                        <m:t>,</m:t>
+                      </m:r>
+                      <m:r>
+                        <w:rPr>
+                          <w:rFonts w:ascii="Cambria Math" w:hAnsi="Cambria Math"/>
+                        </w:rPr>
+                        <m:t>b</m:t>
                       </m:r>
                     </m:e>
                   </m:d>
@@ -6169,10 +6602,13 @@
     </w:p>
     <w:p>
       <w:pPr>
-        <w:pStyle w:val="Heading4"/>
+        <w:pStyle w:val="Heading5"/>
       </w:pPr>
       <w:r>
-        <w:t>Show that gcd(a,b) is a common divisor of B</w:t>
+        <w:t xml:space="preserve">Show that gcd(a,b) is a common divisor of </w:t>
+      </w:r>
+      <w:r>
+        <w:t>b</w:t>
       </w:r>
       <w:r>
         <w:t xml:space="preserve"> and </w:t>
@@ -6258,7 +6694,19 @@
                         <w:rPr>
                           <w:rFonts w:ascii="Cambria Math" w:hAnsi="Cambria Math"/>
                         </w:rPr>
-                        <m:t>a,b</m:t>
+                        <m:t>a</m:t>
+                      </m:r>
+                      <m:r>
+                        <w:rPr>
+                          <w:rFonts w:ascii="Cambria Math" w:hAnsi="Cambria Math"/>
+                        </w:rPr>
+                        <m:t>,</m:t>
+                      </m:r>
+                      <m:r>
+                        <w:rPr>
+                          <w:rFonts w:ascii="Cambria Math" w:hAnsi="Cambria Math"/>
+                        </w:rPr>
+                        <m:t>b</m:t>
                       </m:r>
                     </m:e>
                   </m:d>
@@ -6266,7 +6714,13 @@
                     <w:rPr>
                       <w:rFonts w:ascii="Cambria Math" w:hAnsi="Cambria Math"/>
                     </w:rPr>
-                    <m:t>≤gcd</m:t>
+                    <m:t>≤</m:t>
+                  </m:r>
+                  <m:r>
+                    <w:rPr>
+                      <w:rFonts w:ascii="Cambria Math" w:hAnsi="Cambria Math"/>
+                    </w:rPr>
+                    <m:t>gcd</m:t>
                   </m:r>
                   <m:d>
                     <m:dPr>
@@ -6282,7 +6736,31 @@
                         <w:rPr>
                           <w:rFonts w:ascii="Cambria Math" w:hAnsi="Cambria Math"/>
                         </w:rPr>
-                        <m:t>b,a-b</m:t>
+                        <m:t>b</m:t>
+                      </m:r>
+                      <m:r>
+                        <w:rPr>
+                          <w:rFonts w:ascii="Cambria Math" w:hAnsi="Cambria Math"/>
+                        </w:rPr>
+                        <m:t>,</m:t>
+                      </m:r>
+                      <m:r>
+                        <w:rPr>
+                          <w:rFonts w:ascii="Cambria Math" w:hAnsi="Cambria Math"/>
+                        </w:rPr>
+                        <m:t>a</m:t>
+                      </m:r>
+                      <m:r>
+                        <w:rPr>
+                          <w:rFonts w:ascii="Cambria Math" w:hAnsi="Cambria Math"/>
+                        </w:rPr>
+                        <m:t>-</m:t>
+                      </m:r>
+                      <m:r>
+                        <w:rPr>
+                          <w:rFonts w:ascii="Cambria Math" w:hAnsi="Cambria Math"/>
+                        </w:rPr>
+                        <m:t>b</m:t>
                       </m:r>
                     </m:e>
                   </m:d>
@@ -6319,19 +6797,25 @@
     </w:p>
     <w:p>
       <w:pPr>
-        <w:pStyle w:val="Heading4"/>
+        <w:pStyle w:val="Heading5"/>
       </w:pPr>
       <w:r>
         <w:t>Show that gcd(</w:t>
       </w:r>
       <w:r>
-        <w:t>B</w:t>
+        <w:t>b</w:t>
       </w:r>
       <w:r>
         <w:t>,</w:t>
       </w:r>
       <w:r>
-        <w:t>A-B</w:t>
+        <w:t>a</w:t>
+      </w:r>
+      <w:r>
+        <w:t>-</w:t>
+      </w:r>
+      <w:r>
+        <w:t>b</w:t>
       </w:r>
       <w:r>
         <w:t xml:space="preserve">) is a divisor </w:t>
@@ -6340,7 +6824,7 @@
         <w:t xml:space="preserve">of </w:t>
       </w:r>
       <w:r>
-        <w:t>A</w:t>
+        <w:t>a</w:t>
       </w:r>
     </w:p>
     <w:p>
@@ -6399,7 +6883,31 @@
                         <w:rPr>
                           <w:rFonts w:ascii="Cambria Math" w:hAnsi="Cambria Math"/>
                         </w:rPr>
-                        <m:t>b,a-b</m:t>
+                        <m:t>b</m:t>
+                      </m:r>
+                      <m:r>
+                        <w:rPr>
+                          <w:rFonts w:ascii="Cambria Math" w:hAnsi="Cambria Math"/>
+                        </w:rPr>
+                        <m:t>,</m:t>
+                      </m:r>
+                      <m:r>
+                        <w:rPr>
+                          <w:rFonts w:ascii="Cambria Math" w:hAnsi="Cambria Math"/>
+                        </w:rPr>
+                        <m:t>a</m:t>
+                      </m:r>
+                      <m:r>
+                        <w:rPr>
+                          <w:rFonts w:ascii="Cambria Math" w:hAnsi="Cambria Math"/>
+                        </w:rPr>
+                        <m:t>-</m:t>
+                      </m:r>
+                      <m:r>
+                        <w:rPr>
+                          <w:rFonts w:ascii="Cambria Math" w:hAnsi="Cambria Math"/>
+                        </w:rPr>
+                        <m:t>b</m:t>
                       </m:r>
                     </m:e>
                   </m:d>
@@ -6409,7 +6917,13 @@
                 <w:rPr>
                   <w:rFonts w:ascii="Cambria Math" w:hAnsi="Cambria Math"/>
                 </w:rPr>
-                <m:t xml:space="preserve"> #</m:t>
+                <m:t xml:space="preserve"> </m:t>
+              </m:r>
+              <m:r>
+                <w:rPr>
+                  <w:rFonts w:ascii="Cambria Math" w:hAnsi="Cambria Math"/>
+                </w:rPr>
+                <m:t>#</m:t>
               </m:r>
               <m:d>
                 <m:dPr>
@@ -6485,7 +6999,31 @@
                         <w:rPr>
                           <w:rFonts w:ascii="Cambria Math" w:hAnsi="Cambria Math"/>
                         </w:rPr>
-                        <m:t>b,a-b</m:t>
+                        <m:t>b</m:t>
+                      </m:r>
+                      <m:r>
+                        <w:rPr>
+                          <w:rFonts w:ascii="Cambria Math" w:hAnsi="Cambria Math"/>
+                        </w:rPr>
+                        <m:t>,</m:t>
+                      </m:r>
+                      <m:r>
+                        <w:rPr>
+                          <w:rFonts w:ascii="Cambria Math" w:hAnsi="Cambria Math"/>
+                        </w:rPr>
+                        <m:t>a</m:t>
+                      </m:r>
+                      <m:r>
+                        <w:rPr>
+                          <w:rFonts w:ascii="Cambria Math" w:hAnsi="Cambria Math"/>
+                        </w:rPr>
+                        <m:t>-</m:t>
+                      </m:r>
+                      <m:r>
+                        <w:rPr>
+                          <w:rFonts w:ascii="Cambria Math" w:hAnsi="Cambria Math"/>
+                        </w:rPr>
+                        <m:t>b</m:t>
                       </m:r>
                     </m:e>
                   </m:d>
@@ -6522,9 +7060,6 @@
     </w:p>
     <w:p>
       <m:oMathPara>
-        <m:oMathParaPr>
-          <m:jc m:val="left"/>
-        </m:oMathParaPr>
         <m:oMath>
           <m:eqArr>
             <m:eqArrPr>
@@ -6569,7 +7104,19 @@
                         <w:rPr>
                           <w:rFonts w:ascii="Cambria Math" w:hAnsi="Cambria Math"/>
                         </w:rPr>
-                        <m:t>m+n</m:t>
+                        <m:t>m</m:t>
+                      </m:r>
+                      <m:r>
+                        <w:rPr>
+                          <w:rFonts w:ascii="Cambria Math" w:hAnsi="Cambria Math"/>
+                        </w:rPr>
+                        <m:t>+</m:t>
+                      </m:r>
+                      <m:r>
+                        <w:rPr>
+                          <w:rFonts w:ascii="Cambria Math" w:hAnsi="Cambria Math"/>
+                        </w:rPr>
+                        <m:t>n</m:t>
                       </m:r>
                     </m:e>
                   </m:d>
@@ -6598,7 +7145,31 @@
                         <w:rPr>
                           <w:rFonts w:ascii="Cambria Math" w:hAnsi="Cambria Math"/>
                         </w:rPr>
-                        <m:t>b,a-b</m:t>
+                        <m:t>b</m:t>
+                      </m:r>
+                      <m:r>
+                        <w:rPr>
+                          <w:rFonts w:ascii="Cambria Math" w:hAnsi="Cambria Math"/>
+                        </w:rPr>
+                        <m:t>,</m:t>
+                      </m:r>
+                      <m:r>
+                        <w:rPr>
+                          <w:rFonts w:ascii="Cambria Math" w:hAnsi="Cambria Math"/>
+                        </w:rPr>
+                        <m:t>a</m:t>
+                      </m:r>
+                      <m:r>
+                        <w:rPr>
+                          <w:rFonts w:ascii="Cambria Math" w:hAnsi="Cambria Math"/>
+                        </w:rPr>
+                        <m:t>-</m:t>
+                      </m:r>
+                      <m:r>
+                        <w:rPr>
+                          <w:rFonts w:ascii="Cambria Math" w:hAnsi="Cambria Math"/>
+                        </w:rPr>
+                        <m:t>b</m:t>
                       </m:r>
                     </m:e>
                   </m:d>
@@ -6633,22 +7204,33 @@
         </m:oMath>
       </m:oMathPara>
     </w:p>
-    <w:p/>
     <w:p>
       <w:pPr>
-        <w:pStyle w:val="Heading4"/>
+        <w:pStyle w:val="Heading5"/>
       </w:pPr>
       <w:r>
-        <w:t xml:space="preserve">Show that gcd(B,A-b) is a common divisor of </w:t>
+        <w:t>Show that gcd(</w:t>
       </w:r>
       <w:r>
-        <w:t>A</w:t>
+        <w:t>b</w:t>
+      </w:r>
+      <w:r>
+        <w:t>,</w:t>
+      </w:r>
+      <w:r>
+        <w:t>a</w:t>
+      </w:r>
+      <w:r>
+        <w:t xml:space="preserve">-b) is a common divisor of </w:t>
+      </w:r>
+      <w:r>
+        <w:t>a</w:t>
       </w:r>
       <w:r>
         <w:t xml:space="preserve"> and </w:t>
       </w:r>
       <w:r>
-        <w:t>B</w:t>
+        <w:t>b</w:t>
       </w:r>
     </w:p>
     <w:p>
@@ -6754,7 +7336,19 @@
                         <w:rPr>
                           <w:rFonts w:ascii="Cambria Math" w:hAnsi="Cambria Math"/>
                         </w:rPr>
-                        <m:t>a,b</m:t>
+                        <m:t>a</m:t>
+                      </m:r>
+                      <m:r>
+                        <w:rPr>
+                          <w:rFonts w:ascii="Cambria Math" w:hAnsi="Cambria Math"/>
+                        </w:rPr>
+                        <m:t>,</m:t>
+                      </m:r>
+                      <m:r>
+                        <w:rPr>
+                          <w:rFonts w:ascii="Cambria Math" w:hAnsi="Cambria Math"/>
+                        </w:rPr>
+                        <m:t>b</m:t>
                       </m:r>
                     </m:e>
                   </m:d>
@@ -6762,7 +7356,13 @@
                     <w:rPr>
                       <w:rFonts w:ascii="Cambria Math" w:hAnsi="Cambria Math"/>
                     </w:rPr>
-                    <m:t>≥gcd</m:t>
+                    <m:t>≥</m:t>
+                  </m:r>
+                  <m:r>
+                    <w:rPr>
+                      <w:rFonts w:ascii="Cambria Math" w:hAnsi="Cambria Math"/>
+                    </w:rPr>
+                    <m:t>gcd</m:t>
                   </m:r>
                   <m:d>
                     <m:dPr>
@@ -6778,7 +7378,31 @@
                         <w:rPr>
                           <w:rFonts w:ascii="Cambria Math" w:hAnsi="Cambria Math"/>
                         </w:rPr>
-                        <m:t>b,a-b</m:t>
+                        <m:t>b</m:t>
+                      </m:r>
+                      <m:r>
+                        <w:rPr>
+                          <w:rFonts w:ascii="Cambria Math" w:hAnsi="Cambria Math"/>
+                        </w:rPr>
+                        <m:t>,</m:t>
+                      </m:r>
+                      <m:r>
+                        <w:rPr>
+                          <w:rFonts w:ascii="Cambria Math" w:hAnsi="Cambria Math"/>
+                        </w:rPr>
+                        <m:t>a</m:t>
+                      </m:r>
+                      <m:r>
+                        <w:rPr>
+                          <w:rFonts w:ascii="Cambria Math" w:hAnsi="Cambria Math"/>
+                        </w:rPr>
+                        <m:t>-</m:t>
+                      </m:r>
+                      <m:r>
+                        <w:rPr>
+                          <w:rFonts w:ascii="Cambria Math" w:hAnsi="Cambria Math"/>
+                        </w:rPr>
+                        <m:t>b</m:t>
                       </m:r>
                     </m:e>
                   </m:d>
@@ -6883,13 +7507,42 @@
     </w:p>
     <w:p>
       <w:pPr>
-        <w:pStyle w:val="Heading4"/>
+        <w:spacing w:after="160" w:line="259" w:lineRule="auto"/>
+        <w:rPr>
+          <w:rFonts w:asciiTheme="majorHAnsi" w:eastAsiaTheme="majorEastAsia" w:hAnsiTheme="majorHAnsi" w:cstheme="majorBidi"/>
+          <w:iCs/>
+          <w:caps/>
+          <w:color w:val="7076CC" w:themeColor="text2" w:themeTint="99"/>
+          <w:sz w:val="20"/>
+          <w:szCs w:val="25"/>
+        </w:rPr>
       </w:pPr>
       <w:r>
+        <w:br w:type="page"/>
+      </w:r>
+    </w:p>
+    <w:p>
+      <w:pPr>
+        <w:pStyle w:val="Heading5"/>
+      </w:pPr>
+      <w:r>
+        <w:lastRenderedPageBreak/>
         <w:t>Show t</w:t>
       </w:r>
       <w:r>
-        <w:t>hat gcd(b,a-b)=gcd(b,A%B)</w:t>
+        <w:t>hat gcd(b,a-b)=gcd(b,</w:t>
+      </w:r>
+      <w:r>
+        <w:t>a</w:t>
+      </w:r>
+      <w:r>
+        <w:t>%</w:t>
+      </w:r>
+      <w:r>
+        <w:t>b</w:t>
+      </w:r>
+      <w:r>
+        <w:t>)</w:t>
       </w:r>
     </w:p>
     <w:p>
@@ -6942,13 +7595,7 @@
               <w:rPr>
                 <w:rFonts w:ascii="Cambria Math" w:hAnsi="Cambria Math"/>
               </w:rPr>
-              <m:t>=</m:t>
-            </m:r>
-            <m:r>
-              <w:rPr>
-                <w:rFonts w:ascii="Cambria Math" w:hAnsi="Cambria Math"/>
-              </w:rPr>
-              <m:t>gcd</m:t>
+              <m:t>=gcd</m:t>
             </m:r>
             <m:d>
               <m:dPr>
@@ -6997,33 +7644,204 @@
       </w:r>
     </w:p>
     <w:p>
-      <w:pPr>
-        <w:rPr>
-          <w:rStyle w:val="Strong"/>
-        </w:rPr>
-      </w:pPr>
       <m:oMathPara>
         <m:oMath>
-          <m:func>
-            <m:funcPr>
+          <m:eqArr>
+            <m:eqArrPr>
+              <m:maxDist m:val="1"/>
               <m:ctrlPr>
                 <w:rPr>
                   <w:rFonts w:ascii="Cambria Math" w:hAnsi="Cambria Math"/>
+                  <w:i/>
                 </w:rPr>
               </m:ctrlPr>
-            </m:funcPr>
-            <m:fName>
-              <m:r>
-                <m:rPr>
-                  <m:sty m:val="p"/>
-                </m:rPr>
-                <w:rPr>
-                  <w:rFonts w:ascii="Cambria Math" w:hAnsi="Cambria Math"/>
-                </w:rPr>
-                <m:t>gcd</m:t>
-              </m:r>
-            </m:fName>
+            </m:eqArrPr>
             <m:e>
+              <m:func>
+                <m:funcPr>
+                  <m:ctrlPr>
+                    <w:rPr>
+                      <w:rFonts w:ascii="Cambria Math" w:hAnsi="Cambria Math"/>
+                    </w:rPr>
+                  </m:ctrlPr>
+                </m:funcPr>
+                <m:fName>
+                  <m:r>
+                    <m:rPr>
+                      <m:sty m:val="p"/>
+                    </m:rPr>
+                    <w:rPr>
+                      <w:rFonts w:ascii="Cambria Math" w:hAnsi="Cambria Math"/>
+                    </w:rPr>
+                    <m:t>gcd</m:t>
+                  </m:r>
+                </m:fName>
+                <m:e>
+                  <m:d>
+                    <m:dPr>
+                      <m:ctrlPr>
+                        <w:rPr>
+                          <w:rFonts w:ascii="Cambria Math" w:hAnsi="Cambria Math"/>
+                          <w:i/>
+                        </w:rPr>
+                      </m:ctrlPr>
+                    </m:dPr>
+                    <m:e>
+                      <m:r>
+                        <w:rPr>
+                          <w:rFonts w:ascii="Cambria Math" w:hAnsi="Cambria Math"/>
+                        </w:rPr>
+                        <m:t>a,b</m:t>
+                      </m:r>
+                    </m:e>
+                  </m:d>
+                  <m:r>
+                    <w:rPr>
+                      <w:rFonts w:ascii="Cambria Math" w:hAnsi="Cambria Math"/>
+                    </w:rPr>
+                    <m:t>=</m:t>
+                  </m:r>
+                </m:e>
+              </m:func>
+              <m:func>
+                <m:funcPr>
+                  <m:ctrlPr>
+                    <w:rPr>
+                      <w:rFonts w:ascii="Cambria Math" w:hAnsi="Cambria Math"/>
+                    </w:rPr>
+                  </m:ctrlPr>
+                </m:funcPr>
+                <m:fName>
+                  <m:r>
+                    <m:rPr>
+                      <m:sty m:val="p"/>
+                    </m:rPr>
+                    <w:rPr>
+                      <w:rFonts w:ascii="Cambria Math" w:hAnsi="Cambria Math"/>
+                    </w:rPr>
+                    <m:t>gcd</m:t>
+                  </m:r>
+                </m:fName>
+                <m:e>
+                  <m:d>
+                    <m:dPr>
+                      <m:ctrlPr>
+                        <w:rPr>
+                          <w:rFonts w:ascii="Cambria Math" w:hAnsi="Cambria Math"/>
+                          <w:i/>
+                        </w:rPr>
+                      </m:ctrlPr>
+                    </m:dPr>
+                    <m:e>
+                      <m:r>
+                        <w:rPr>
+                          <w:rFonts w:ascii="Cambria Math" w:hAnsi="Cambria Math"/>
+                        </w:rPr>
+                        <m:t>a-b,b</m:t>
+                      </m:r>
+                    </m:e>
+                  </m:d>
+                </m:e>
+              </m:func>
+              <m:r>
+                <w:rPr>
+                  <w:rFonts w:ascii="Cambria Math" w:hAnsi="Cambria Math"/>
+                </w:rPr>
+                <m:t>=</m:t>
+              </m:r>
+              <m:func>
+                <m:funcPr>
+                  <m:ctrlPr>
+                    <w:rPr>
+                      <w:rFonts w:ascii="Cambria Math" w:hAnsi="Cambria Math"/>
+                    </w:rPr>
+                  </m:ctrlPr>
+                </m:funcPr>
+                <m:fName>
+                  <m:r>
+                    <m:rPr>
+                      <m:sty m:val="p"/>
+                    </m:rPr>
+                    <w:rPr>
+                      <w:rFonts w:ascii="Cambria Math" w:hAnsi="Cambria Math"/>
+                    </w:rPr>
+                    <m:t>gcd</m:t>
+                  </m:r>
+                </m:fName>
+                <m:e>
+                  <m:d>
+                    <m:dPr>
+                      <m:ctrlPr>
+                        <w:rPr>
+                          <w:rFonts w:ascii="Cambria Math" w:hAnsi="Cambria Math"/>
+                          <w:i/>
+                        </w:rPr>
+                      </m:ctrlPr>
+                    </m:dPr>
+                    <m:e>
+                      <m:r>
+                        <w:rPr>
+                          <w:rFonts w:ascii="Cambria Math" w:hAnsi="Cambria Math"/>
+                        </w:rPr>
+                        <m:t>a-2b,b</m:t>
+                      </m:r>
+                    </m:e>
+                  </m:d>
+                </m:e>
+              </m:func>
+              <m:r>
+                <w:rPr>
+                  <w:rFonts w:ascii="Cambria Math" w:hAnsi="Cambria Math"/>
+                </w:rPr>
+                <m:t>=</m:t>
+              </m:r>
+              <m:func>
+                <m:funcPr>
+                  <m:ctrlPr>
+                    <w:rPr>
+                      <w:rFonts w:ascii="Cambria Math" w:hAnsi="Cambria Math"/>
+                      <w:i/>
+                    </w:rPr>
+                  </m:ctrlPr>
+                </m:funcPr>
+                <m:fName>
+                  <m:r>
+                    <m:rPr>
+                      <m:sty m:val="p"/>
+                    </m:rPr>
+                    <w:rPr>
+                      <w:rFonts w:ascii="Cambria Math" w:hAnsi="Cambria Math"/>
+                    </w:rPr>
+                    <m:t>gcd</m:t>
+                  </m:r>
+                </m:fName>
+                <m:e>
+                  <m:d>
+                    <m:dPr>
+                      <m:ctrlPr>
+                        <w:rPr>
+                          <w:rFonts w:ascii="Cambria Math" w:hAnsi="Cambria Math"/>
+                          <w:i/>
+                        </w:rPr>
+                      </m:ctrlPr>
+                    </m:dPr>
+                    <m:e>
+                      <m:r>
+                        <w:rPr>
+                          <w:rFonts w:ascii="Cambria Math" w:hAnsi="Cambria Math"/>
+                        </w:rPr>
+                        <m:t>a-qb,b</m:t>
+                      </m:r>
+                    </m:e>
+                  </m:d>
+                </m:e>
+              </m:func>
+              <m:r>
+                <w:rPr>
+                  <w:rFonts w:ascii="Cambria Math" w:hAnsi="Cambria Math"/>
+                </w:rPr>
+                <m:t>#</m:t>
+              </m:r>
               <m:d>
                 <m:dPr>
                   <m:ctrlPr>
@@ -7038,43 +7856,124 @@
                     <w:rPr>
                       <w:rFonts w:ascii="Cambria Math" w:hAnsi="Cambria Math"/>
                     </w:rPr>
-                    <m:t>a,b</m:t>
+                    <m:t>10</m:t>
                   </m:r>
                 </m:e>
               </m:d>
-              <m:r>
-                <w:rPr>
-                  <w:rFonts w:ascii="Cambria Math" w:hAnsi="Cambria Math"/>
-                </w:rPr>
-                <m:t>=</m:t>
-              </m:r>
             </m:e>
-          </m:func>
-          <m:func>
-            <m:funcPr>
+          </m:eqArr>
+        </m:oMath>
+      </m:oMathPara>
+    </w:p>
+    <w:p>
+      <w:r>
+        <w:t xml:space="preserve"> </w:t>
+      </w:r>
+      <w:r>
+        <w:t xml:space="preserve">The </w:t>
+      </w:r>
+      <w:r>
+        <w:t>definition</w:t>
+      </w:r>
+      <w:r>
+        <w:t xml:space="preserve"> of the </w:t>
+      </w:r>
+      <w:r>
+        <w:t xml:space="preserve">% operator is </w:t>
+      </w:r>
+    </w:p>
+    <w:p>
+      <w:pPr>
+        <w:rPr>
+          <w:rStyle w:val="Strong"/>
+          <w:b w:val="0"/>
+          <w:bCs w:val="0"/>
+        </w:rPr>
+      </w:pPr>
+      <m:oMathPara>
+        <m:oMath>
+          <m:eqArr>
+            <m:eqArrPr>
+              <m:maxDist m:val="1"/>
               <m:ctrlPr>
                 <w:rPr>
-                  <w:rFonts w:ascii="Cambria Math" w:hAnsi="Cambria Math"/>
+                  <w:rStyle w:val="Strong"/>
+                  <w:rFonts w:ascii="Cambria Math" w:hAnsi="Cambria Math"/>
+                  <w:b w:val="0"/>
+                  <w:bCs w:val="0"/>
+                  <w:i/>
                 </w:rPr>
               </m:ctrlPr>
-            </m:funcPr>
-            <m:fName>
-              <m:r>
-                <m:rPr>
-                  <m:sty m:val="p"/>
-                </m:rPr>
-                <w:rPr>
-                  <w:rFonts w:ascii="Cambria Math" w:hAnsi="Cambria Math"/>
-                </w:rPr>
-                <m:t>gcd</m:t>
-              </m:r>
-            </m:fName>
+            </m:eqArrPr>
             <m:e>
+              <m:r>
+                <w:rPr>
+                  <w:rStyle w:val="Strong"/>
+                  <w:rFonts w:ascii="Cambria Math" w:hAnsi="Cambria Math"/>
+                </w:rPr>
+                <m:t>a%b=a-</m:t>
+              </m:r>
               <m:d>
                 <m:dPr>
                   <m:ctrlPr>
                     <w:rPr>
-                      <w:rFonts w:ascii="Cambria Math" w:hAnsi="Cambria Math"/>
+                      <w:rStyle w:val="Strong"/>
+                      <w:rFonts w:ascii="Cambria Math" w:hAnsi="Cambria Math"/>
+                      <w:b w:val="0"/>
+                      <w:bCs w:val="0"/>
+                      <w:i/>
+                    </w:rPr>
+                  </m:ctrlPr>
+                </m:dPr>
+                <m:e>
+                  <m:f>
+                    <m:fPr>
+                      <m:ctrlPr>
+                        <w:rPr>
+                          <w:rStyle w:val="Strong"/>
+                          <w:rFonts w:ascii="Cambria Math" w:hAnsi="Cambria Math"/>
+                          <w:b w:val="0"/>
+                          <w:bCs w:val="0"/>
+                          <w:i/>
+                        </w:rPr>
+                      </m:ctrlPr>
+                    </m:fPr>
+                    <m:num>
+                      <m:r>
+                        <w:rPr>
+                          <w:rStyle w:val="Strong"/>
+                          <w:rFonts w:ascii="Cambria Math" w:hAnsi="Cambria Math"/>
+                        </w:rPr>
+                        <m:t>a</m:t>
+                      </m:r>
+                    </m:num>
+                    <m:den>
+                      <m:r>
+                        <w:rPr>
+                          <w:rStyle w:val="Strong"/>
+                          <w:rFonts w:ascii="Cambria Math" w:hAnsi="Cambria Math"/>
+                        </w:rPr>
+                        <m:t>b</m:t>
+                      </m:r>
+                    </m:den>
+                  </m:f>
+                </m:e>
+              </m:d>
+              <m:r>
+                <w:rPr>
+                  <w:rStyle w:val="Strong"/>
+                  <w:rFonts w:ascii="Cambria Math" w:hAnsi="Cambria Math"/>
+                </w:rPr>
+                <m:t>×b #</m:t>
+              </m:r>
+              <m:d>
+                <m:dPr>
+                  <m:ctrlPr>
+                    <w:rPr>
+                      <w:rStyle w:val="Strong"/>
+                      <w:rFonts w:ascii="Cambria Math" w:hAnsi="Cambria Math"/>
+                      <w:b w:val="0"/>
+                      <w:bCs w:val="0"/>
                       <w:i/>
                     </w:rPr>
                   </m:ctrlPr>
@@ -7082,40 +7981,324 @@
                 <m:e>
                   <m:r>
                     <w:rPr>
-                      <w:rFonts w:ascii="Cambria Math" w:hAnsi="Cambria Math"/>
-                    </w:rPr>
-                    <m:t>a-b,b</m:t>
+                      <w:rStyle w:val="Strong"/>
+                      <w:rFonts w:ascii="Cambria Math" w:hAnsi="Cambria Math"/>
+                    </w:rPr>
+                    <m:t>11</m:t>
                   </m:r>
                 </m:e>
               </m:d>
             </m:e>
-          </m:func>
-          <m:r>
-            <w:rPr>
-              <w:rFonts w:ascii="Cambria Math" w:hAnsi="Cambria Math"/>
-            </w:rPr>
-            <m:t>=</m:t>
-          </m:r>
-          <m:func>
-            <m:funcPr>
+          </m:eqArr>
+        </m:oMath>
+      </m:oMathPara>
+    </w:p>
+    <w:p>
+      <w:pPr>
+        <w:rPr>
+          <w:rStyle w:val="Strong"/>
+        </w:rPr>
+      </w:pPr>
+      <w:r>
+        <w:rPr>
+          <w:rStyle w:val="Strong"/>
+          <w:b w:val="0"/>
+          <w:bCs w:val="0"/>
+        </w:rPr>
+        <w:t xml:space="preserve"> </w:t>
+      </w:r>
+    </w:p>
+    <w:p>
+      <w:r>
+        <w:t xml:space="preserve">Letting </w:t>
+      </w:r>
+      <m:oMath>
+        <m:r>
+          <w:rPr>
+            <w:rFonts w:ascii="Cambria Math" w:hAnsi="Cambria Math"/>
+          </w:rPr>
+          <m:t>q=</m:t>
+        </m:r>
+        <m:f>
+          <m:fPr>
+            <m:ctrlPr>
+              <w:rPr>
+                <w:rFonts w:ascii="Cambria Math" w:hAnsi="Cambria Math"/>
+                <w:i/>
+              </w:rPr>
+            </m:ctrlPr>
+          </m:fPr>
+          <m:num>
+            <m:r>
+              <w:rPr>
+                <w:rFonts w:ascii="Cambria Math" w:hAnsi="Cambria Math"/>
+              </w:rPr>
+              <m:t>a</m:t>
+            </m:r>
+          </m:num>
+          <m:den>
+            <m:r>
+              <w:rPr>
+                <w:rFonts w:ascii="Cambria Math" w:hAnsi="Cambria Math"/>
+              </w:rPr>
+              <m:t>b</m:t>
+            </m:r>
+          </m:den>
+        </m:f>
+      </m:oMath>
+      <w:r>
+        <w:t xml:space="preserve"> and substituting into </w:t>
+      </w:r>
+      <w:r>
+        <w:t xml:space="preserve">the right hand side of (10) we have </w:t>
+      </w:r>
+    </w:p>
+    <w:p>
+      <m:oMathPara>
+        <m:oMath>
+          <m:eqArr>
+            <m:eqArrPr>
+              <m:maxDist m:val="1"/>
               <m:ctrlPr>
                 <w:rPr>
                   <w:rFonts w:ascii="Cambria Math" w:hAnsi="Cambria Math"/>
+                  <w:i/>
                 </w:rPr>
               </m:ctrlPr>
-            </m:funcPr>
-            <m:fName>
-              <m:r>
-                <m:rPr>
-                  <m:sty m:val="p"/>
-                </m:rPr>
-                <w:rPr>
-                  <w:rFonts w:ascii="Cambria Math" w:hAnsi="Cambria Math"/>
-                </w:rPr>
-                <m:t>gcd</m:t>
-              </m:r>
-            </m:fName>
+            </m:eqArrPr>
             <m:e>
+              <m:func>
+                <m:funcPr>
+                  <m:ctrlPr>
+                    <w:rPr>
+                      <w:rFonts w:ascii="Cambria Math" w:hAnsi="Cambria Math"/>
+                    </w:rPr>
+                  </m:ctrlPr>
+                </m:funcPr>
+                <m:fName>
+                  <m:r>
+                    <m:rPr>
+                      <m:sty m:val="p"/>
+                    </m:rPr>
+                    <w:rPr>
+                      <w:rFonts w:ascii="Cambria Math" w:hAnsi="Cambria Math"/>
+                    </w:rPr>
+                    <m:t>gcd</m:t>
+                  </m:r>
+                </m:fName>
+                <m:e>
+                  <m:d>
+                    <m:dPr>
+                      <m:ctrlPr>
+                        <w:rPr>
+                          <w:rFonts w:ascii="Cambria Math" w:hAnsi="Cambria Math"/>
+                          <w:i/>
+                        </w:rPr>
+                      </m:ctrlPr>
+                    </m:dPr>
+                    <m:e>
+                      <m:r>
+                        <w:rPr>
+                          <w:rFonts w:ascii="Cambria Math" w:hAnsi="Cambria Math"/>
+                        </w:rPr>
+                        <m:t>a,b</m:t>
+                      </m:r>
+                    </m:e>
+                  </m:d>
+                  <m:r>
+                    <w:rPr>
+                      <w:rFonts w:ascii="Cambria Math" w:hAnsi="Cambria Math"/>
+                    </w:rPr>
+                    <m:t>=</m:t>
+                  </m:r>
+                </m:e>
+              </m:func>
+              <m:func>
+                <m:funcPr>
+                  <m:ctrlPr>
+                    <w:rPr>
+                      <w:rFonts w:ascii="Cambria Math" w:hAnsi="Cambria Math"/>
+                    </w:rPr>
+                  </m:ctrlPr>
+                </m:funcPr>
+                <m:fName>
+                  <m:r>
+                    <m:rPr>
+                      <m:sty m:val="p"/>
+                    </m:rPr>
+                    <w:rPr>
+                      <w:rFonts w:ascii="Cambria Math" w:hAnsi="Cambria Math"/>
+                    </w:rPr>
+                    <m:t>gcd</m:t>
+                  </m:r>
+                </m:fName>
+                <m:e>
+                  <m:d>
+                    <m:dPr>
+                      <m:ctrlPr>
+                        <w:rPr>
+                          <w:rFonts w:ascii="Cambria Math" w:hAnsi="Cambria Math"/>
+                          <w:i/>
+                        </w:rPr>
+                      </m:ctrlPr>
+                    </m:dPr>
+                    <m:e>
+                      <m:r>
+                        <w:rPr>
+                          <w:rFonts w:ascii="Cambria Math" w:hAnsi="Cambria Math"/>
+                        </w:rPr>
+                        <m:t>a-b,b</m:t>
+                      </m:r>
+                    </m:e>
+                  </m:d>
+                </m:e>
+              </m:func>
+              <m:r>
+                <w:rPr>
+                  <w:rFonts w:ascii="Cambria Math" w:hAnsi="Cambria Math"/>
+                </w:rPr>
+                <m:t>=</m:t>
+              </m:r>
+              <m:func>
+                <m:funcPr>
+                  <m:ctrlPr>
+                    <w:rPr>
+                      <w:rFonts w:ascii="Cambria Math" w:hAnsi="Cambria Math"/>
+                    </w:rPr>
+                  </m:ctrlPr>
+                </m:funcPr>
+                <m:fName>
+                  <m:r>
+                    <m:rPr>
+                      <m:sty m:val="p"/>
+                    </m:rPr>
+                    <w:rPr>
+                      <w:rFonts w:ascii="Cambria Math" w:hAnsi="Cambria Math"/>
+                    </w:rPr>
+                    <m:t>gcd</m:t>
+                  </m:r>
+                </m:fName>
+                <m:e>
+                  <m:d>
+                    <m:dPr>
+                      <m:ctrlPr>
+                        <w:rPr>
+                          <w:rFonts w:ascii="Cambria Math" w:hAnsi="Cambria Math"/>
+                          <w:i/>
+                        </w:rPr>
+                      </m:ctrlPr>
+                    </m:dPr>
+                    <m:e>
+                      <m:r>
+                        <w:rPr>
+                          <w:rFonts w:ascii="Cambria Math" w:hAnsi="Cambria Math"/>
+                        </w:rPr>
+                        <m:t>a-2b,b</m:t>
+                      </m:r>
+                    </m:e>
+                  </m:d>
+                </m:e>
+              </m:func>
+              <m:r>
+                <w:rPr>
+                  <w:rFonts w:ascii="Cambria Math" w:hAnsi="Cambria Math"/>
+                </w:rPr>
+                <m:t>=</m:t>
+              </m:r>
+              <m:func>
+                <m:funcPr>
+                  <m:ctrlPr>
+                    <w:rPr>
+                      <w:rFonts w:ascii="Cambria Math" w:hAnsi="Cambria Math"/>
+                      <w:i/>
+                    </w:rPr>
+                  </m:ctrlPr>
+                </m:funcPr>
+                <m:fName>
+                  <m:r>
+                    <m:rPr>
+                      <m:sty m:val="p"/>
+                    </m:rPr>
+                    <w:rPr>
+                      <w:rFonts w:ascii="Cambria Math" w:hAnsi="Cambria Math"/>
+                    </w:rPr>
+                    <m:t>gcd</m:t>
+                  </m:r>
+                </m:fName>
+                <m:e>
+                  <m:d>
+                    <m:dPr>
+                      <m:ctrlPr>
+                        <w:rPr>
+                          <w:rFonts w:ascii="Cambria Math" w:hAnsi="Cambria Math"/>
+                          <w:i/>
+                        </w:rPr>
+                      </m:ctrlPr>
+                    </m:dPr>
+                    <m:e>
+                      <m:r>
+                        <w:rPr>
+                          <w:rFonts w:ascii="Cambria Math" w:hAnsi="Cambria Math"/>
+                        </w:rPr>
+                        <m:t>a%b,b</m:t>
+                      </m:r>
+                    </m:e>
+                  </m:d>
+                  <m:r>
+                    <w:rPr>
+                      <w:rFonts w:ascii="Cambria Math" w:hAnsi="Cambria Math"/>
+                    </w:rPr>
+                    <m:t>=</m:t>
+                  </m:r>
+                  <m:func>
+                    <m:funcPr>
+                      <m:ctrlPr>
+                        <w:rPr>
+                          <w:rFonts w:ascii="Cambria Math" w:hAnsi="Cambria Math"/>
+                          <w:i/>
+                        </w:rPr>
+                      </m:ctrlPr>
+                    </m:funcPr>
+                    <m:fName>
+                      <m:r>
+                        <m:rPr>
+                          <m:sty m:val="p"/>
+                        </m:rPr>
+                        <w:rPr>
+                          <w:rFonts w:ascii="Cambria Math" w:hAnsi="Cambria Math"/>
+                        </w:rPr>
+                        <m:t>gcd</m:t>
+                      </m:r>
+                    </m:fName>
+                    <m:e>
+                      <m:d>
+                        <m:dPr>
+                          <m:ctrlPr>
+                            <w:rPr>
+                              <w:rFonts w:ascii="Cambria Math" w:hAnsi="Cambria Math"/>
+                              <w:i/>
+                            </w:rPr>
+                          </m:ctrlPr>
+                        </m:dPr>
+                        <m:e>
+                          <m:r>
+                            <w:rPr>
+                              <w:rFonts w:ascii="Cambria Math" w:hAnsi="Cambria Math"/>
+                            </w:rPr>
+                            <m:t>b,a%b</m:t>
+                          </m:r>
+                        </m:e>
+                      </m:d>
+                    </m:e>
+                  </m:func>
+                </m:e>
+              </m:func>
+              <m:r>
+                <w:rPr>
+                  <w:rFonts w:ascii="Cambria Math" w:hAnsi="Cambria Math"/>
+                </w:rPr>
+                <m:t>#</m:t>
+              </m:r>
               <m:d>
                 <m:dPr>
                   <m:ctrlPr>
@@ -7130,71 +8313,133 @@
                     <w:rPr>
                       <w:rFonts w:ascii="Cambria Math" w:hAnsi="Cambria Math"/>
                     </w:rPr>
-                    <m:t>a-</m:t>
-                  </m:r>
-                  <m:r>
-                    <w:rPr>
-                      <w:rFonts w:ascii="Cambria Math" w:hAnsi="Cambria Math"/>
-                    </w:rPr>
-                    <m:t>2</m:t>
-                  </m:r>
-                  <m:r>
-                    <w:rPr>
-                      <w:rFonts w:ascii="Cambria Math" w:hAnsi="Cambria Math"/>
-                    </w:rPr>
-                    <m:t>b,b</m:t>
+                    <m:t>10</m:t>
                   </m:r>
                 </m:e>
               </m:d>
             </m:e>
-          </m:func>
-          <m:r>
-            <w:rPr>
-              <w:rFonts w:ascii="Cambria Math" w:hAnsi="Cambria Math"/>
-            </w:rPr>
-            <m:t>=</m:t>
-          </m:r>
-          <m:r>
-            <m:rPr>
-              <m:sty m:val="p"/>
-            </m:rPr>
-            <w:rPr>
-              <w:rFonts w:ascii="Cambria Math" w:hAnsi="Cambria Math"/>
-            </w:rPr>
-            <m:t>gcd⁡</m:t>
-          </m:r>
-          <m:r>
-            <w:rPr>
-              <w:rFonts w:ascii="Cambria Math" w:hAnsi="Cambria Math"/>
-            </w:rPr>
-            <m:t>(a-</m:t>
-          </m:r>
-          <m:r>
-            <w:rPr>
-              <w:rFonts w:ascii="Cambria Math" w:hAnsi="Cambria Math"/>
-            </w:rPr>
-            <m:t>q</m:t>
-          </m:r>
-          <m:r>
-            <w:rPr>
-              <w:rFonts w:ascii="Cambria Math" w:hAnsi="Cambria Math"/>
-            </w:rPr>
-            <m:t>b,b)</m:t>
-          </m:r>
+          </m:eqArr>
         </m:oMath>
       </m:oMathPara>
     </w:p>
     <w:p>
-      <w:pPr>
-        <w:rPr>
-          <w:rStyle w:val="Strong"/>
-        </w:rPr>
-      </w:pPr>
-      <w:bookmarkStart w:id="0" w:name="_GoBack"/>
-      <w:bookmarkEnd w:id="0"/>
+      <w:r>
+        <w:t>We have now proved Euclids algorithm that</w:t>
+      </w:r>
     </w:p>
-    <w:p/>
-    <w:p/>
+    <w:p>
+      <m:oMathPara>
+        <m:oMath>
+          <m:eqArr>
+            <m:eqArrPr>
+              <m:maxDist m:val="1"/>
+              <m:ctrlPr>
+                <w:rPr>
+                  <w:rFonts w:ascii="Cambria Math" w:hAnsi="Cambria Math"/>
+                  <w:i/>
+                </w:rPr>
+              </m:ctrlPr>
+            </m:eqArrPr>
+            <m:e>
+              <m:func>
+                <m:funcPr>
+                  <m:ctrlPr>
+                    <w:rPr>
+                      <w:rFonts w:ascii="Cambria Math" w:hAnsi="Cambria Math"/>
+                    </w:rPr>
+                  </m:ctrlPr>
+                </m:funcPr>
+                <m:fName>
+                  <m:r>
+                    <m:rPr>
+                      <m:sty m:val="p"/>
+                    </m:rPr>
+                    <w:rPr>
+                      <w:rFonts w:ascii="Cambria Math" w:hAnsi="Cambria Math"/>
+                    </w:rPr>
+                    <m:t>gcd</m:t>
+                  </m:r>
+                </m:fName>
+                <m:e>
+                  <m:d>
+                    <m:dPr>
+                      <m:ctrlPr>
+                        <w:rPr>
+                          <w:rFonts w:ascii="Cambria Math" w:hAnsi="Cambria Math"/>
+                          <w:i/>
+                        </w:rPr>
+                      </m:ctrlPr>
+                    </m:dPr>
+                    <m:e>
+                      <m:r>
+                        <w:rPr>
+                          <w:rFonts w:ascii="Cambria Math" w:hAnsi="Cambria Math"/>
+                        </w:rPr>
+                        <m:t>a,b</m:t>
+                      </m:r>
+                    </m:e>
+                  </m:d>
+                  <m:r>
+                    <w:rPr>
+                      <w:rFonts w:ascii="Cambria Math" w:hAnsi="Cambria Math"/>
+                    </w:rPr>
+                    <m:t>=</m:t>
+                  </m:r>
+                </m:e>
+              </m:func>
+              <m:r>
+                <w:rPr>
+                  <w:rFonts w:ascii="Cambria Math" w:hAnsi="Cambria Math"/>
+                </w:rPr>
+                <m:t>gcd</m:t>
+              </m:r>
+              <m:d>
+                <m:dPr>
+                  <m:ctrlPr>
+                    <w:rPr>
+                      <w:rFonts w:ascii="Cambria Math" w:hAnsi="Cambria Math"/>
+                      <w:i/>
+                    </w:rPr>
+                  </m:ctrlPr>
+                </m:dPr>
+                <m:e>
+                  <m:r>
+                    <w:rPr>
+                      <w:rFonts w:ascii="Cambria Math" w:hAnsi="Cambria Math"/>
+                    </w:rPr>
+                    <m:t>b,a%b</m:t>
+                  </m:r>
+                </m:e>
+              </m:d>
+              <m:r>
+                <w:rPr>
+                  <w:rFonts w:ascii="Cambria Math" w:hAnsi="Cambria Math"/>
+                </w:rPr>
+                <m:t>#</m:t>
+              </m:r>
+              <m:d>
+                <m:dPr>
+                  <m:ctrlPr>
+                    <w:rPr>
+                      <w:rFonts w:ascii="Cambria Math" w:hAnsi="Cambria Math"/>
+                      <w:i/>
+                    </w:rPr>
+                  </m:ctrlPr>
+                </m:dPr>
+                <m:e>
+                  <m:r>
+                    <w:rPr>
+                      <w:rFonts w:ascii="Cambria Math" w:hAnsi="Cambria Math"/>
+                    </w:rPr>
+                    <m:t>10</m:t>
+                  </m:r>
+                </m:e>
+              </m:d>
+            </m:e>
+          </m:eqArr>
+        </m:oMath>
+      </m:oMathPara>
+    </w:p>
     <w:p/>
     <w:p/>
     <w:p/>
@@ -7244,82 +8489,33 @@
       <w:pPr>
         <w:pStyle w:val="Caption"/>
       </w:pPr>
+    </w:p>
+    <w:p>
+      <w:pPr>
+        <w:pStyle w:val="Caption"/>
+      </w:pPr>
+    </w:p>
+    <w:p>
+      <w:pPr>
+        <w:pStyle w:val="Heading4"/>
+      </w:pPr>
       <w:r>
-        <w:lastRenderedPageBreak/>
-        <w:t xml:space="preserve">Listing </w:t>
-      </w:r>
-      <w:fldSimple w:instr=" SEQ Listing \* ARABIC ">
-        <w:r>
-          <w:rPr>
-            <w:noProof/>
-          </w:rPr>
-          <w:t>4</w:t>
-        </w:r>
-      </w:fldSimple>
-      <w:r>
-        <w:rPr>
-          <w:noProof/>
-        </w:rPr>
-        <w:t xml:space="preserve"> </w:t>
-      </w:r>
-      <w:r>
-        <w:t>Euclids Algorithm</w:t>
+        <w:t>Implementation (C#)</w:t>
       </w:r>
     </w:p>
+    <w:bookmarkStart w:id="0" w:name="_GoBack"/>
+    <w:bookmarkEnd w:id="0"/>
     <w:bookmarkStart w:id="1" w:name="_MON_1619841046"/>
     <w:bookmarkEnd w:id="1"/>
     <w:p>
       <w:r>
         <w:object w:dxaOrig="9026" w:dyaOrig="6060" w14:anchorId="28899F39">
-          <v:shape id="_x0000_i1030" type="#_x0000_t75" style="width:451.45pt;height:303pt" o:ole="">
+          <v:shape id="_x0000_i1030" type="#_x0000_t75" style="width:451.15pt;height:303pt" o:ole="">
             <v:imagedata r:id="rId20" o:title=""/>
           </v:shape>
-          <o:OLEObject Type="Embed" ProgID="Word.OpenDocumentText.12" ShapeID="_x0000_i1030" DrawAspect="Content" ObjectID="_1619966490" r:id="rId21"/>
+          <o:OLEObject Type="Embed" ProgID="Word.OpenDocumentText.12" ShapeID="_x0000_i1030" DrawAspect="Content" ObjectID="_1620102725" r:id="rId21"/>
         </w:object>
       </w:r>
-    </w:p>
-    <w:p/>
-    <w:p>
-      <w:pPr>
-        <w:pStyle w:val="Heading2"/>
-      </w:pPr>
-    </w:p>
-    <w:p>
-      <w:pPr>
-        <w:pStyle w:val="Heading3"/>
-      </w:pPr>
-      <w:r>
-        <w:t>Lowest Common Multiple</w:t>
-      </w:r>
-    </w:p>
-    <w:p>
-      <w:pPr>
-        <w:numPr>
-          <w:ilvl w:val="0"/>
-          <w:numId w:val="12"/>
-        </w:numPr>
-        <w:spacing w:after="0" w:line="240" w:lineRule="auto"/>
-      </w:pPr>
-      <w:r>
-        <w:t>Smallest integer that is a multiple of two numbers</w:t>
-      </w:r>
-    </w:p>
-    <w:p>
-      <w:pPr>
-        <w:numPr>
-          <w:ilvl w:val="0"/>
-          <w:numId w:val="12"/>
-        </w:numPr>
-        <w:spacing w:after="0" w:line="240" w:lineRule="auto"/>
-      </w:pPr>
-      <w:r>
-        <w:t xml:space="preserve">Used to add/subtract vulgar/proper fractions </w:t>
-      </w:r>
-    </w:p>
-    <w:p>
-      <w:pPr>
-        <w:pStyle w:val="SourceCode"/>
-      </w:pPr>
     </w:p>
     <w:p>
       <w:pPr>
@@ -7385,7 +8581,7 @@
   <w:abstractNum w:abstractNumId="0" w15:restartNumberingAfterBreak="0">
     <w:nsid w:val="FFFFFF7C"/>
     <w:multiLevelType w:val="singleLevel"/>
-    <w:tmpl w:val="ACA85238"/>
+    <w:tmpl w:val="F0D604C4"/>
     <w:lvl w:ilvl="0">
       <w:start w:val="1"/>
       <w:numFmt w:val="decimal"/>
@@ -7436,7 +8632,7 @@
   <w:abstractNum w:abstractNumId="3" w15:restartNumberingAfterBreak="0">
     <w:nsid w:val="FFFFFF7F"/>
     <w:multiLevelType w:val="singleLevel"/>
-    <w:tmpl w:val="AB208B40"/>
+    <w:tmpl w:val="BE52BF14"/>
     <w:lvl w:ilvl="0">
       <w:start w:val="1"/>
       <w:numFmt w:val="decimal"/>
@@ -7453,7 +8649,7 @@
   <w:abstractNum w:abstractNumId="4" w15:restartNumberingAfterBreak="0">
     <w:nsid w:val="FFFFFF80"/>
     <w:multiLevelType w:val="singleLevel"/>
-    <w:tmpl w:val="B8123BE2"/>
+    <w:tmpl w:val="760AC93C"/>
     <w:lvl w:ilvl="0">
       <w:start w:val="1"/>
       <w:numFmt w:val="bullet"/>
@@ -7473,7 +8669,7 @@
   <w:abstractNum w:abstractNumId="5" w15:restartNumberingAfterBreak="0">
     <w:nsid w:val="FFFFFF81"/>
     <w:multiLevelType w:val="singleLevel"/>
-    <w:tmpl w:val="68C0E4BC"/>
+    <w:tmpl w:val="9544ED48"/>
     <w:lvl w:ilvl="0">
       <w:start w:val="1"/>
       <w:numFmt w:val="bullet"/>
@@ -7493,7 +8689,7 @@
   <w:abstractNum w:abstractNumId="6" w15:restartNumberingAfterBreak="0">
     <w:nsid w:val="FFFFFF82"/>
     <w:multiLevelType w:val="singleLevel"/>
-    <w:tmpl w:val="E54C2DE0"/>
+    <w:tmpl w:val="E38ACD24"/>
     <w:lvl w:ilvl="0">
       <w:start w:val="1"/>
       <w:numFmt w:val="bullet"/>
@@ -11311,7 +12507,7 @@
   <w:style w:type="paragraph" w:default="1" w:styleId="Normal">
     <w:name w:val="Normal"/>
     <w:qFormat/>
-    <w:rsid w:val="003C20CD"/>
+    <w:rsid w:val="004244EE"/>
     <w:pPr>
       <w:spacing w:after="240" w:line="300" w:lineRule="auto"/>
     </w:pPr>
@@ -11329,7 +12525,7 @@
     <w:link w:val="Heading1Char"/>
     <w:uiPriority w:val="9"/>
     <w:qFormat/>
-    <w:rsid w:val="003C20CD"/>
+    <w:rsid w:val="004244EE"/>
     <w:pPr>
       <w:keepNext/>
       <w:keepLines/>
@@ -11351,7 +12547,7 @@
     <w:uiPriority w:val="9"/>
     <w:unhideWhenUsed/>
     <w:qFormat/>
-    <w:rsid w:val="003C20CD"/>
+    <w:rsid w:val="004244EE"/>
     <w:pPr>
       <w:keepNext/>
       <w:keepLines/>
@@ -11372,7 +12568,7 @@
     <w:link w:val="Heading3Char"/>
     <w:uiPriority w:val="9"/>
     <w:unhideWhenUsed/>
-    <w:rsid w:val="003C20CD"/>
+    <w:rsid w:val="004244EE"/>
     <w:pPr>
       <w:keepNext/>
       <w:keepLines/>
@@ -11393,7 +12589,7 @@
     <w:link w:val="Heading4Char"/>
     <w:uiPriority w:val="9"/>
     <w:unhideWhenUsed/>
-    <w:rsid w:val="003C20CD"/>
+    <w:rsid w:val="004244EE"/>
     <w:pPr>
       <w:keepNext/>
       <w:keepLines/>
@@ -11402,10 +12598,10 @@
     </w:pPr>
     <w:rPr>
       <w:rFonts w:asciiTheme="majorHAnsi" w:eastAsiaTheme="majorEastAsia" w:hAnsiTheme="majorHAnsi" w:cstheme="majorBidi"/>
+      <w:b/>
       <w:iCs/>
-      <w:caps/>
-      <w:color w:val="7076CC" w:themeColor="text2" w:themeTint="99"/>
-      <w:sz w:val="20"/>
+      <w:smallCaps/>
+      <w:color w:val="31378B" w:themeColor="text2"/>
       <w:szCs w:val="25"/>
     </w:rPr>
   </w:style>
@@ -11416,7 +12612,7 @@
     <w:link w:val="Heading5Char"/>
     <w:uiPriority w:val="9"/>
     <w:unhideWhenUsed/>
-    <w:rsid w:val="003C20CD"/>
+    <w:rsid w:val="004244EE"/>
     <w:pPr>
       <w:keepNext/>
       <w:keepLines/>
@@ -11425,9 +12621,10 @@
     </w:pPr>
     <w:rPr>
       <w:rFonts w:asciiTheme="majorHAnsi" w:eastAsiaTheme="majorEastAsia" w:hAnsiTheme="majorHAnsi" w:cstheme="majorBidi"/>
+      <w:b/>
       <w:iCs/>
-      <w:color w:val="31378B" w:themeColor="text2"/>
-      <w:sz w:val="28"/>
+      <w:color w:val="7076CC" w:themeColor="text2" w:themeTint="99"/>
+      <w:sz w:val="20"/>
       <w:szCs w:val="24"/>
     </w:rPr>
   </w:style>
@@ -11437,10 +12634,9 @@
     <w:next w:val="Normal"/>
     <w:link w:val="Heading6Char"/>
     <w:uiPriority w:val="9"/>
-    <w:semiHidden/>
     <w:unhideWhenUsed/>
     <w:qFormat/>
-    <w:rsid w:val="003C20CD"/>
+    <w:rsid w:val="004244EE"/>
     <w:pPr>
       <w:keepNext/>
       <w:keepLines/>
@@ -11465,7 +12661,7 @@
     <w:semiHidden/>
     <w:unhideWhenUsed/>
     <w:qFormat/>
-    <w:rsid w:val="003C20CD"/>
+    <w:rsid w:val="004244EE"/>
     <w:pPr>
       <w:keepNext/>
       <w:keepLines/>
@@ -11486,7 +12682,7 @@
     <w:semiHidden/>
     <w:unhideWhenUsed/>
     <w:qFormat/>
-    <w:rsid w:val="003C20CD"/>
+    <w:rsid w:val="004244EE"/>
     <w:pPr>
       <w:keepNext/>
       <w:keepLines/>
@@ -11509,7 +12705,7 @@
     <w:semiHidden/>
     <w:unhideWhenUsed/>
     <w:qFormat/>
-    <w:rsid w:val="003C20CD"/>
+    <w:rsid w:val="004244EE"/>
     <w:pPr>
       <w:keepNext/>
       <w:keepLines/>
@@ -11526,7 +12722,7 @@
     <w:uiPriority w:val="1"/>
     <w:semiHidden/>
     <w:unhideWhenUsed/>
-    <w:rsid w:val="003C20CD"/>
+    <w:rsid w:val="004244EE"/>
   </w:style>
   <w:style w:type="table" w:default="1" w:styleId="TableNormal">
     <w:name w:val="Normal Table"/>
@@ -11548,7 +12744,7 @@
     <w:uiPriority w:val="99"/>
     <w:semiHidden/>
     <w:unhideWhenUsed/>
-    <w:rsid w:val="003C20CD"/>
+    <w:rsid w:val="004244EE"/>
   </w:style>
   <w:style w:type="paragraph" w:styleId="Title">
     <w:name w:val="Title"/>
@@ -11588,7 +12784,7 @@
     <w:basedOn w:val="DefaultParagraphFont"/>
     <w:link w:val="Heading1"/>
     <w:uiPriority w:val="9"/>
-    <w:rsid w:val="003C20CD"/>
+    <w:rsid w:val="004244EE"/>
     <w:rPr>
       <w:rFonts w:asciiTheme="majorHAnsi" w:eastAsiaTheme="majorEastAsia" w:hAnsiTheme="majorHAnsi" w:cstheme="majorBidi"/>
       <w:color w:val="31378B" w:themeColor="text2"/>
@@ -11602,7 +12798,7 @@
     <w:basedOn w:val="DefaultParagraphFont"/>
     <w:link w:val="Heading2"/>
     <w:uiPriority w:val="9"/>
-    <w:rsid w:val="003C20CD"/>
+    <w:rsid w:val="004244EE"/>
     <w:rPr>
       <w:rFonts w:asciiTheme="majorHAnsi" w:eastAsiaTheme="majorEastAsia" w:hAnsiTheme="majorHAnsi" w:cstheme="majorBidi"/>
       <w:color w:val="31378B" w:themeColor="text2"/>
@@ -11616,7 +12812,7 @@
     <w:basedOn w:val="DefaultParagraphFont"/>
     <w:link w:val="Heading3"/>
     <w:uiPriority w:val="9"/>
-    <w:rsid w:val="003C20CD"/>
+    <w:rsid w:val="004244EE"/>
     <w:rPr>
       <w:rFonts w:asciiTheme="majorHAnsi" w:eastAsiaTheme="majorEastAsia" w:hAnsiTheme="majorHAnsi" w:cstheme="majorBidi"/>
       <w:color w:val="31378B" w:themeColor="text2"/>
@@ -11630,13 +12826,14 @@
     <w:basedOn w:val="DefaultParagraphFont"/>
     <w:link w:val="Heading4"/>
     <w:uiPriority w:val="9"/>
-    <w:rsid w:val="003C20CD"/>
+    <w:rsid w:val="004244EE"/>
     <w:rPr>
       <w:rFonts w:asciiTheme="majorHAnsi" w:eastAsiaTheme="majorEastAsia" w:hAnsiTheme="majorHAnsi" w:cstheme="majorBidi"/>
+      <w:b/>
       <w:iCs/>
-      <w:caps/>
-      <w:color w:val="7076CC" w:themeColor="text2" w:themeTint="99"/>
-      <w:sz w:val="20"/>
+      <w:smallCaps/>
+      <w:color w:val="31378B" w:themeColor="text2"/>
+      <w:sz w:val="24"/>
       <w:szCs w:val="25"/>
       <w:lang w:eastAsia="en-GB"/>
     </w:rPr>
@@ -11646,12 +12843,13 @@
     <w:basedOn w:val="DefaultParagraphFont"/>
     <w:link w:val="Heading5"/>
     <w:uiPriority w:val="9"/>
-    <w:rsid w:val="003C20CD"/>
+    <w:rsid w:val="004244EE"/>
     <w:rPr>
       <w:rFonts w:asciiTheme="majorHAnsi" w:eastAsiaTheme="majorEastAsia" w:hAnsiTheme="majorHAnsi" w:cstheme="majorBidi"/>
+      <w:b/>
       <w:iCs/>
-      <w:color w:val="31378B" w:themeColor="text2"/>
-      <w:sz w:val="28"/>
+      <w:color w:val="7076CC" w:themeColor="text2" w:themeTint="99"/>
+      <w:sz w:val="20"/>
       <w:szCs w:val="24"/>
       <w:lang w:eastAsia="en-GB"/>
     </w:rPr>
@@ -11661,8 +12859,7 @@
     <w:basedOn w:val="DefaultParagraphFont"/>
     <w:link w:val="Heading6"/>
     <w:uiPriority w:val="9"/>
-    <w:semiHidden/>
-    <w:rsid w:val="003C20CD"/>
+    <w:rsid w:val="004244EE"/>
     <w:rPr>
       <w:rFonts w:asciiTheme="majorHAnsi" w:eastAsiaTheme="majorEastAsia" w:hAnsiTheme="majorHAnsi" w:cstheme="majorBidi"/>
       <w:i/>
@@ -11679,7 +12876,7 @@
     <w:link w:val="Heading7"/>
     <w:uiPriority w:val="9"/>
     <w:semiHidden/>
-    <w:rsid w:val="003C20CD"/>
+    <w:rsid w:val="004244EE"/>
     <w:rPr>
       <w:rFonts w:asciiTheme="majorHAnsi" w:eastAsiaTheme="majorEastAsia" w:hAnsiTheme="majorHAnsi" w:cstheme="majorBidi"/>
       <w:color w:val="005878" w:themeColor="accent1" w:themeShade="80"/>
@@ -11693,7 +12890,7 @@
     <w:link w:val="Heading8"/>
     <w:uiPriority w:val="9"/>
     <w:semiHidden/>
-    <w:rsid w:val="003C20CD"/>
+    <w:rsid w:val="004244EE"/>
     <w:rPr>
       <w:rFonts w:asciiTheme="majorHAnsi" w:eastAsiaTheme="majorEastAsia" w:hAnsiTheme="majorHAnsi" w:cstheme="majorBidi"/>
       <w:color w:val="244061" w:themeColor="accent2" w:themeShade="80"/>
@@ -11708,7 +12905,7 @@
     <w:link w:val="Heading9"/>
     <w:uiPriority w:val="9"/>
     <w:semiHidden/>
-    <w:rsid w:val="003C20CD"/>
+    <w:rsid w:val="004244EE"/>
     <w:rPr>
       <w:rFonts w:asciiTheme="majorHAnsi" w:eastAsiaTheme="majorEastAsia" w:hAnsiTheme="majorHAnsi" w:cstheme="majorBidi"/>
       <w:color w:val="005878" w:themeColor="accent6" w:themeShade="80"/>
@@ -11720,7 +12917,7 @@
     <w:name w:val="Hyperlink"/>
     <w:basedOn w:val="DefaultParagraphFont"/>
     <w:uiPriority w:val="99"/>
-    <w:rsid w:val="003C20CD"/>
+    <w:rsid w:val="004244EE"/>
     <w:rPr>
       <w:rFonts w:cs="Times New Roman"/>
       <w:color w:val="0000FF"/>
@@ -11731,7 +12928,7 @@
     <w:name w:val="FollowedHyperlink"/>
     <w:basedOn w:val="DefaultParagraphFont"/>
     <w:uiPriority w:val="99"/>
-    <w:rsid w:val="003C20CD"/>
+    <w:rsid w:val="004244EE"/>
     <w:rPr>
       <w:rFonts w:cs="Times New Roman"/>
       <w:color w:val="606420"/>
@@ -11742,7 +12939,7 @@
     <w:name w:val="page number"/>
     <w:basedOn w:val="DefaultParagraphFont"/>
     <w:uiPriority w:val="99"/>
-    <w:rsid w:val="003C20CD"/>
+    <w:rsid w:val="004244EE"/>
     <w:rPr>
       <w:rFonts w:cs="Times New Roman"/>
     </w:rPr>
@@ -11753,7 +12950,7 @@
     <w:uiPriority w:val="99"/>
     <w:semiHidden/>
     <w:unhideWhenUsed/>
-    <w:rsid w:val="003C20CD"/>
+    <w:rsid w:val="004244EE"/>
     <w:rPr>
       <w:color w:val="808080"/>
       <w:shd w:val="clear" w:color="auto" w:fill="E6E6E6"/>
@@ -11765,7 +12962,7 @@
     <w:next w:val="Normal"/>
     <w:autoRedefine/>
     <w:qFormat/>
-    <w:rsid w:val="003C20CD"/>
+    <w:rsid w:val="004244EE"/>
     <w:pPr>
       <w:pBdr>
         <w:top w:val="none" w:sz="0" w:space="0" w:color="auto"/>
@@ -11781,7 +12978,7 @@
     <w:basedOn w:val="Normal"/>
     <w:link w:val="CommandChar"/>
     <w:qFormat/>
-    <w:rsid w:val="003C20CD"/>
+    <w:rsid w:val="004244EE"/>
     <w:pPr>
       <w:spacing w:line="240" w:lineRule="auto"/>
       <w:ind w:left="284"/>
@@ -11795,7 +12992,7 @@
     <w:name w:val="Code Heading"/>
     <w:basedOn w:val="Normal"/>
     <w:uiPriority w:val="99"/>
-    <w:rsid w:val="003C20CD"/>
+    <w:rsid w:val="004244EE"/>
     <w:pPr>
       <w:autoSpaceDE w:val="0"/>
       <w:autoSpaceDN w:val="0"/>
@@ -11814,7 +13011,7 @@
     <w:basedOn w:val="BodyText"/>
     <w:link w:val="PathChar"/>
     <w:qFormat/>
-    <w:rsid w:val="003C20CD"/>
+    <w:rsid w:val="004244EE"/>
     <w:pPr>
       <w:jc w:val="both"/>
     </w:pPr>
@@ -11829,7 +13026,7 @@
     <w:basedOn w:val="DefaultParagraphFont"/>
     <w:uiPriority w:val="99"/>
     <w:semiHidden/>
-    <w:rsid w:val="003C20CD"/>
+    <w:rsid w:val="004244EE"/>
     <w:rPr>
       <w:color w:val="808080"/>
     </w:rPr>
@@ -11841,7 +13038,7 @@
     <w:uiPriority w:val="99"/>
     <w:semiHidden/>
     <w:unhideWhenUsed/>
-    <w:rsid w:val="003C20CD"/>
+    <w:rsid w:val="004244EE"/>
     <w:pPr>
       <w:tabs>
         <w:tab w:val="left" w:pos="916"/>
@@ -11875,7 +13072,7 @@
     <w:link w:val="HTMLPreformatted"/>
     <w:uiPriority w:val="99"/>
     <w:semiHidden/>
-    <w:rsid w:val="003C20CD"/>
+    <w:rsid w:val="004244EE"/>
     <w:rPr>
       <w:rFonts w:ascii="Courier New" w:eastAsiaTheme="minorEastAsia" w:hAnsi="Courier New" w:cs="Courier New"/>
       <w:color w:val="000000" w:themeColor="text1"/>
@@ -11889,7 +13086,7 @@
     <w:basedOn w:val="SourceCode"/>
     <w:link w:val="SourceCodeStrongChar"/>
     <w:qFormat/>
-    <w:rsid w:val="003C20CD"/>
+    <w:rsid w:val="004244EE"/>
     <w:rPr>
       <w:b/>
     </w:rPr>
@@ -11897,7 +13094,7 @@
   <w:style w:type="numbering" w:customStyle="1" w:styleId="KennysListStyles">
     <w:name w:val="KennysListStyles"/>
     <w:uiPriority w:val="99"/>
-    <w:rsid w:val="003C20CD"/>
+    <w:rsid w:val="004244EE"/>
     <w:pPr>
       <w:numPr>
         <w:numId w:val="1"/>
@@ -11909,7 +13106,7 @@
     <w:basedOn w:val="Normal"/>
     <w:next w:val="Answer"/>
     <w:qFormat/>
-    <w:rsid w:val="003C20CD"/>
+    <w:rsid w:val="004244EE"/>
     <w:rPr>
       <w:b/>
     </w:rPr>
@@ -11918,7 +13115,7 @@
     <w:name w:val="Answer"/>
     <w:basedOn w:val="Normal"/>
     <w:qFormat/>
-    <w:rsid w:val="003C20CD"/>
+    <w:rsid w:val="004244EE"/>
     <w:pPr>
       <w:spacing w:line="240" w:lineRule="auto"/>
       <w:ind w:left="720"/>
@@ -11931,7 +13128,7 @@
     <w:name w:val="Chapter Heading"/>
     <w:basedOn w:val="Heading1"/>
     <w:qFormat/>
-    <w:rsid w:val="003C20CD"/>
+    <w:rsid w:val="004244EE"/>
     <w:pPr>
       <w:numPr>
         <w:numId w:val="6"/>
@@ -11947,7 +13144,7 @@
     <w:name w:val="Table Grid"/>
     <w:basedOn w:val="TableNormal"/>
     <w:uiPriority w:val="59"/>
-    <w:rsid w:val="003C20CD"/>
+    <w:rsid w:val="004244EE"/>
     <w:tblPr>
       <w:tblBorders>
         <w:top w:val="single" w:sz="4" w:space="0" w:color="auto"/>
@@ -11962,7 +13159,7 @@
   <w:style w:type="numbering" w:customStyle="1" w:styleId="Headings">
     <w:name w:val="Headings"/>
     <w:uiPriority w:val="99"/>
-    <w:rsid w:val="003C20CD"/>
+    <w:rsid w:val="004244EE"/>
     <w:pPr>
       <w:numPr>
         <w:numId w:val="2"/>
@@ -11973,7 +13170,7 @@
     <w:name w:val="Question Section"/>
     <w:basedOn w:val="Heading2"/>
     <w:qFormat/>
-    <w:rsid w:val="003C20CD"/>
+    <w:rsid w:val="004244EE"/>
     <w:rPr>
       <w:b/>
       <w:color w:val="403152" w:themeColor="accent4" w:themeShade="80"/>
@@ -11983,7 +13180,7 @@
     <w:name w:val="Table Caption"/>
     <w:basedOn w:val="Normal"/>
     <w:qFormat/>
-    <w:rsid w:val="003C20CD"/>
+    <w:rsid w:val="004244EE"/>
     <w:rPr>
       <w:smallCaps/>
     </w:rPr>
@@ -11991,7 +13188,7 @@
   <w:style w:type="paragraph" w:customStyle="1" w:styleId="SourceCodeCaption">
     <w:name w:val="Source Code Caption"/>
     <w:basedOn w:val="Normal"/>
-    <w:rsid w:val="003C20CD"/>
+    <w:rsid w:val="004244EE"/>
     <w:pPr>
       <w:spacing w:after="0" w:line="240" w:lineRule="auto"/>
     </w:pPr>
@@ -12004,7 +13201,7 @@
     <w:name w:val="Code Listing"/>
     <w:basedOn w:val="Normal"/>
     <w:qFormat/>
-    <w:rsid w:val="003C20CD"/>
+    <w:rsid w:val="004244EE"/>
     <w:pPr>
       <w:keepNext/>
       <w:shd w:val="clear" w:color="auto" w:fill="FFFFFF" w:themeFill="background1"/>
@@ -12026,7 +13223,7 @@
     <w:link w:val="QuoteChar"/>
     <w:uiPriority w:val="29"/>
     <w:qFormat/>
-    <w:rsid w:val="003C20CD"/>
+    <w:rsid w:val="004244EE"/>
     <w:pPr>
       <w:spacing w:before="120"/>
       <w:ind w:left="720" w:right="720"/>
@@ -12042,7 +13239,7 @@
     <w:basedOn w:val="DefaultParagraphFont"/>
     <w:link w:val="Quote"/>
     <w:uiPriority w:val="29"/>
-    <w:rsid w:val="003C20CD"/>
+    <w:rsid w:val="004244EE"/>
     <w:rPr>
       <w:rFonts w:eastAsiaTheme="minorEastAsia"/>
       <w:i/>
@@ -12059,7 +13256,7 @@
     <w:uiPriority w:val="35"/>
     <w:unhideWhenUsed/>
     <w:qFormat/>
-    <w:rsid w:val="003C20CD"/>
+    <w:rsid w:val="004244EE"/>
     <w:pPr>
       <w:ind w:left="240"/>
     </w:pPr>
@@ -12076,7 +13273,7 @@
     <w:basedOn w:val="Normal"/>
     <w:next w:val="ListBullet"/>
     <w:qFormat/>
-    <w:rsid w:val="003C20CD"/>
+    <w:rsid w:val="004244EE"/>
     <w:rPr>
       <w:b/>
       <w:smallCaps/>
@@ -12086,7 +13283,7 @@
     <w:name w:val="Numbered List"/>
     <w:basedOn w:val="Normal"/>
     <w:qFormat/>
-    <w:rsid w:val="003C20CD"/>
+    <w:rsid w:val="004244EE"/>
     <w:pPr>
       <w:numPr>
         <w:numId w:val="3"/>
@@ -12103,7 +13300,7 @@
     <w:basedOn w:val="Normal"/>
     <w:next w:val="ListNumber"/>
     <w:qFormat/>
-    <w:rsid w:val="003C20CD"/>
+    <w:rsid w:val="004244EE"/>
     <w:pPr>
       <w:ind w:left="357" w:hanging="357"/>
       <w:contextualSpacing/>
@@ -12118,7 +13315,7 @@
     <w:basedOn w:val="Normal"/>
     <w:uiPriority w:val="99"/>
     <w:unhideWhenUsed/>
-    <w:rsid w:val="003C20CD"/>
+    <w:rsid w:val="004244EE"/>
     <w:pPr>
       <w:numPr>
         <w:numId w:val="4"/>
@@ -12129,14 +13326,14 @@
   <w:style w:type="paragraph" w:customStyle="1" w:styleId="NumberedBullet">
     <w:name w:val="Numbered Bullet"/>
     <w:basedOn w:val="NumberedList"/>
-    <w:rsid w:val="003C20CD"/>
+    <w:rsid w:val="004244EE"/>
   </w:style>
   <w:style w:type="paragraph" w:styleId="ListNumber">
     <w:name w:val="List Number"/>
     <w:basedOn w:val="Normal"/>
     <w:uiPriority w:val="99"/>
     <w:unhideWhenUsed/>
-    <w:rsid w:val="003C20CD"/>
+    <w:rsid w:val="004244EE"/>
     <w:pPr>
       <w:numPr>
         <w:numId w:val="5"/>
@@ -12148,7 +13345,7 @@
     <w:name w:val="RowAndColumnStyle"/>
     <w:basedOn w:val="TableNormal"/>
     <w:uiPriority w:val="99"/>
-    <w:rsid w:val="003C20CD"/>
+    <w:rsid w:val="004244EE"/>
     <w:pPr>
       <w:spacing w:after="0" w:line="240" w:lineRule="auto"/>
     </w:pPr>
@@ -12226,7 +13423,7 @@
     <w:name w:val="ColumnHeaderTableStyle"/>
     <w:basedOn w:val="TableNormal"/>
     <w:uiPriority w:val="99"/>
-    <w:rsid w:val="003C20CD"/>
+    <w:rsid w:val="004244EE"/>
     <w:pPr>
       <w:spacing w:before="120" w:after="120" w:line="240" w:lineRule="auto"/>
     </w:pPr>
@@ -12297,7 +13494,7 @@
     <w:name w:val="ColumnHeaderOnly"/>
     <w:basedOn w:val="TableNormal"/>
     <w:uiPriority w:val="99"/>
-    <w:rsid w:val="003C20CD"/>
+    <w:rsid w:val="004244EE"/>
     <w:rPr>
       <w:rFonts w:eastAsiaTheme="minorEastAsia"/>
       <w:lang w:eastAsia="en-GB"/>
@@ -12308,7 +13505,7 @@
     <w:name w:val="Command Output"/>
     <w:basedOn w:val="Normal"/>
     <w:qFormat/>
-    <w:rsid w:val="003C20CD"/>
+    <w:rsid w:val="004244EE"/>
     <w:pPr>
       <w:spacing w:after="0" w:line="240" w:lineRule="auto"/>
       <w:ind w:left="284"/>
@@ -12324,7 +13521,7 @@
     <w:basedOn w:val="DefaultParagraphFont"/>
     <w:uiPriority w:val="20"/>
     <w:qFormat/>
-    <w:rsid w:val="003C20CD"/>
+    <w:rsid w:val="004244EE"/>
     <w:rPr>
       <w:i/>
       <w:iCs/>
@@ -12335,7 +13532,7 @@
     <w:basedOn w:val="DefaultParagraphFont"/>
     <w:uiPriority w:val="21"/>
     <w:qFormat/>
-    <w:rsid w:val="003C20CD"/>
+    <w:rsid w:val="004244EE"/>
     <w:rPr>
       <w:b w:val="0"/>
       <w:bCs w:val="0"/>
@@ -12349,7 +13546,7 @@
     <w:basedOn w:val="Normal"/>
     <w:next w:val="Normal"/>
     <w:qFormat/>
-    <w:rsid w:val="003C20CD"/>
+    <w:rsid w:val="004244EE"/>
     <w:pPr>
       <w:spacing w:before="240"/>
     </w:pPr>
@@ -12364,7 +13561,7 @@
     <w:next w:val="Normal"/>
     <w:autoRedefine/>
     <w:qFormat/>
-    <w:rsid w:val="003C20CD"/>
+    <w:rsid w:val="004244EE"/>
     <w:pPr>
       <w:pBdr>
         <w:top w:val="single" w:sz="24" w:space="5" w:color="auto"/>
@@ -12391,7 +13588,7 @@
     <w:link w:val="HeaderChar"/>
     <w:uiPriority w:val="99"/>
     <w:unhideWhenUsed/>
-    <w:rsid w:val="003C20CD"/>
+    <w:rsid w:val="004244EE"/>
     <w:pPr>
       <w:tabs>
         <w:tab w:val="center" w:pos="4513"/>
@@ -12405,7 +13602,7 @@
     <w:basedOn w:val="DefaultParagraphFont"/>
     <w:link w:val="Header"/>
     <w:uiPriority w:val="99"/>
-    <w:rsid w:val="003C20CD"/>
+    <w:rsid w:val="004244EE"/>
     <w:rPr>
       <w:rFonts w:eastAsiaTheme="minorEastAsia"/>
       <w:color w:val="000000" w:themeColor="text1"/>
@@ -12419,7 +13616,7 @@
     <w:link w:val="FooterChar"/>
     <w:uiPriority w:val="99"/>
     <w:unhideWhenUsed/>
-    <w:rsid w:val="003C20CD"/>
+    <w:rsid w:val="004244EE"/>
     <w:pPr>
       <w:tabs>
         <w:tab w:val="center" w:pos="4513"/>
@@ -12433,7 +13630,7 @@
     <w:basedOn w:val="DefaultParagraphFont"/>
     <w:link w:val="Footer"/>
     <w:uiPriority w:val="99"/>
-    <w:rsid w:val="003C20CD"/>
+    <w:rsid w:val="004244EE"/>
     <w:rPr>
       <w:rFonts w:eastAsiaTheme="minorEastAsia"/>
       <w:color w:val="000000" w:themeColor="text1"/>
@@ -12445,7 +13642,7 @@
     <w:name w:val="Question Sub Section"/>
     <w:basedOn w:val="Heading3"/>
     <w:qFormat/>
-    <w:rsid w:val="003C20CD"/>
+    <w:rsid w:val="004244EE"/>
     <w:rPr>
       <w:smallCaps/>
     </w:rPr>
@@ -12454,7 +13651,7 @@
     <w:name w:val="Table Cell Normal"/>
     <w:basedOn w:val="Normal"/>
     <w:qFormat/>
-    <w:rsid w:val="003C20CD"/>
+    <w:rsid w:val="004244EE"/>
     <w:pPr>
       <w:spacing w:before="120" w:after="120" w:line="240" w:lineRule="auto"/>
     </w:pPr>
@@ -12465,7 +13662,7 @@
     <w:next w:val="BodyText"/>
     <w:link w:val="strongChar"/>
     <w:qFormat/>
-    <w:rsid w:val="003C20CD"/>
+    <w:rsid w:val="004244EE"/>
     <w:rPr>
       <w:b/>
       <w:lang w:eastAsia="fi-FI"/>
@@ -12477,7 +13674,7 @@
     <w:next w:val="BodyText"/>
     <w:link w:val="emphasisChar"/>
     <w:qFormat/>
-    <w:rsid w:val="003C20CD"/>
+    <w:rsid w:val="004244EE"/>
     <w:rPr>
       <w:i/>
       <w:lang w:eastAsia="fi-FI"/>
@@ -12489,7 +13686,7 @@
     <w:basedOn w:val="Normal"/>
     <w:link w:val="BodyTextChar"/>
     <w:unhideWhenUsed/>
-    <w:rsid w:val="003C20CD"/>
+    <w:rsid w:val="004244EE"/>
     <w:pPr>
       <w:spacing w:after="120"/>
     </w:pPr>
@@ -12499,7 +13696,7 @@
     <w:aliases w:val="b Char"/>
     <w:basedOn w:val="DefaultParagraphFont"/>
     <w:link w:val="BodyText"/>
-    <w:rsid w:val="003C20CD"/>
+    <w:rsid w:val="004244EE"/>
     <w:rPr>
       <w:rFonts w:eastAsiaTheme="minorEastAsia"/>
       <w:color w:val="000000" w:themeColor="text1"/>
@@ -12511,7 +13708,7 @@
     <w:name w:val="strong Char"/>
     <w:basedOn w:val="DefaultParagraphFont"/>
     <w:link w:val="Strong1"/>
-    <w:rsid w:val="003C20CD"/>
+    <w:rsid w:val="004244EE"/>
     <w:rPr>
       <w:rFonts w:eastAsiaTheme="minorEastAsia"/>
       <w:b/>
@@ -12524,7 +13721,7 @@
     <w:name w:val="Path Char"/>
     <w:basedOn w:val="BodyTextChar"/>
     <w:link w:val="Path"/>
-    <w:rsid w:val="003C20CD"/>
+    <w:rsid w:val="004244EE"/>
     <w:rPr>
       <w:rFonts w:ascii="Courier New" w:eastAsiaTheme="minorEastAsia" w:hAnsi="Courier New"/>
       <w:noProof/>
@@ -12537,7 +13734,7 @@
     <w:name w:val="emphasis Char"/>
     <w:basedOn w:val="DefaultParagraphFont"/>
     <w:link w:val="Emphasis1"/>
-    <w:rsid w:val="003C20CD"/>
+    <w:rsid w:val="004244EE"/>
     <w:rPr>
       <w:rFonts w:eastAsiaTheme="minorEastAsia"/>
       <w:i/>
@@ -12552,7 +13749,7 @@
     <w:uiPriority w:val="99"/>
     <w:semiHidden/>
     <w:unhideWhenUsed/>
-    <w:rsid w:val="003C20CD"/>
+    <w:rsid w:val="004244EE"/>
     <w:rPr>
       <w:i/>
       <w:iCs/>
@@ -12562,7 +13759,7 @@
     <w:name w:val="Command Char"/>
     <w:basedOn w:val="DefaultParagraphFont"/>
     <w:link w:val="Command"/>
-    <w:rsid w:val="003C20CD"/>
+    <w:rsid w:val="004244EE"/>
     <w:rPr>
       <w:rFonts w:ascii="Courier New" w:eastAsiaTheme="minorEastAsia" w:hAnsi="Courier New"/>
       <w:color w:val="000000" w:themeColor="text1"/>
@@ -12575,7 +13772,7 @@
     <w:basedOn w:val="Normal"/>
     <w:link w:val="SourceCodeChar"/>
     <w:qFormat/>
-    <w:rsid w:val="003C20CD"/>
+    <w:rsid w:val="004244EE"/>
     <w:pPr>
       <w:spacing w:before="240" w:after="360" w:line="240" w:lineRule="auto"/>
       <w:ind w:left="238"/>
@@ -12593,7 +13790,7 @@
     <w:name w:val="Source Code Char"/>
     <w:basedOn w:val="DefaultParagraphFont"/>
     <w:link w:val="SourceCode"/>
-    <w:rsid w:val="003C20CD"/>
+    <w:rsid w:val="004244EE"/>
     <w:rPr>
       <w:rFonts w:ascii="Courier New" w:eastAsiaTheme="minorEastAsia" w:hAnsi="Courier New" w:cs="Consolas"/>
       <w:noProof/>
@@ -12607,7 +13804,7 @@
     <w:name w:val="Source Code Strong Char"/>
     <w:basedOn w:val="SourceCodeChar"/>
     <w:link w:val="SourceCodeStrong"/>
-    <w:rsid w:val="003C20CD"/>
+    <w:rsid w:val="004244EE"/>
     <w:rPr>
       <w:rFonts w:ascii="Courier New" w:eastAsiaTheme="minorEastAsia" w:hAnsi="Courier New" w:cs="Consolas"/>
       <w:b/>
@@ -12622,7 +13819,7 @@
     <w:name w:val="NumberedDescription"/>
     <w:basedOn w:val="TableNormal"/>
     <w:uiPriority w:val="99"/>
-    <w:rsid w:val="003C20CD"/>
+    <w:rsid w:val="004244EE"/>
     <w:pPr>
       <w:spacing w:after="0" w:line="240" w:lineRule="auto"/>
     </w:pPr>
@@ -12648,7 +13845,7 @@
     <w:name w:val="Document Title"/>
     <w:basedOn w:val="ChapterHeading"/>
     <w:qFormat/>
-    <w:rsid w:val="003C20CD"/>
+    <w:rsid w:val="004244EE"/>
     <w:pPr>
       <w:numPr>
         <w:numId w:val="0"/>
@@ -12665,7 +13862,7 @@
     <w:name w:val="Sub Title"/>
     <w:basedOn w:val="Heading1"/>
     <w:qFormat/>
-    <w:rsid w:val="003C20CD"/>
+    <w:rsid w:val="004244EE"/>
     <w:pPr>
       <w:spacing w:before="0"/>
       <w:jc w:val="right"/>
@@ -12681,7 +13878,7 @@
     <w:name w:val="Contains Section"/>
     <w:basedOn w:val="ListBullet"/>
     <w:qFormat/>
-    <w:rsid w:val="003C20CD"/>
+    <w:rsid w:val="004244EE"/>
     <w:pPr>
       <w:spacing w:after="0"/>
       <w:ind w:left="924" w:hanging="357"/>
@@ -12691,7 +13888,7 @@
     <w:name w:val="`"/>
     <w:basedOn w:val="Normal"/>
     <w:qFormat/>
-    <w:rsid w:val="003C20CD"/>
+    <w:rsid w:val="004244EE"/>
     <w:pPr>
       <w:pBdr>
         <w:bottom w:val="single" w:sz="4" w:space="1" w:color="auto"/>
@@ -12702,7 +13899,7 @@
     <w:name w:val="Contains Header"/>
     <w:basedOn w:val="ListBulletHeader"/>
     <w:qFormat/>
-    <w:rsid w:val="003C20CD"/>
+    <w:rsid w:val="004244EE"/>
     <w:pPr>
       <w:pBdr>
         <w:top w:val="single" w:sz="4" w:space="12" w:color="auto"/>
@@ -12714,7 +13911,7 @@
     <w:name w:val="Contains End"/>
     <w:basedOn w:val="Normal"/>
     <w:qFormat/>
-    <w:rsid w:val="003C20CD"/>
+    <w:rsid w:val="004244EE"/>
     <w:pPr>
       <w:pBdr>
         <w:bottom w:val="single" w:sz="4" w:space="1" w:color="auto"/>
@@ -12726,7 +13923,7 @@
     <w:name w:val="Quote CallOut"/>
     <w:basedOn w:val="Normal"/>
     <w:qFormat/>
-    <w:rsid w:val="003C20CD"/>
+    <w:rsid w:val="004244EE"/>
     <w:pPr>
       <w:pBdr>
         <w:left w:val="single" w:sz="24" w:space="12" w:color="00B0F0" w:themeColor="accent1"/>
@@ -12743,7 +13940,7 @@
     <w:basedOn w:val="QuoteCallOut"/>
     <w:next w:val="QuoteCallOut"/>
     <w:qFormat/>
-    <w:rsid w:val="003C20CD"/>
+    <w:rsid w:val="004244EE"/>
     <w:rPr>
       <w:b/>
       <w:smallCaps/>
@@ -12753,7 +13950,7 @@
     <w:name w:val="SimpleDefinition"/>
     <w:basedOn w:val="TableNormal"/>
     <w:uiPriority w:val="99"/>
-    <w:rsid w:val="003C20CD"/>
+    <w:rsid w:val="004244EE"/>
     <w:pPr>
       <w:spacing w:after="0" w:line="240" w:lineRule="auto"/>
     </w:pPr>
@@ -12822,7 +14019,7 @@
     <w:name w:val="Figure Style"/>
     <w:basedOn w:val="Normal"/>
     <w:qFormat/>
-    <w:rsid w:val="003C20CD"/>
+    <w:rsid w:val="004244EE"/>
     <w:pPr>
       <w:shd w:val="clear" w:color="auto" w:fill="FFFFFF" w:themeFill="background1"/>
       <w:spacing w:before="240"/>
@@ -12835,7 +14032,7 @@
     <w:basedOn w:val="Caption"/>
     <w:next w:val="Normal"/>
     <w:qFormat/>
-    <w:rsid w:val="003C20CD"/>
+    <w:rsid w:val="004244EE"/>
     <w:rPr>
       <w:i w:val="0"/>
       <w:color w:val="auto"/>
@@ -12845,7 +14042,7 @@
     <w:name w:val="Table Header"/>
     <w:basedOn w:val="ListBulletHeader"/>
     <w:qFormat/>
-    <w:rsid w:val="003C20CD"/>
+    <w:rsid w:val="004244EE"/>
     <w:pPr>
       <w:spacing w:after="120"/>
     </w:pPr>
@@ -12891,7 +14088,7 @@
     <w:name w:val="TutorialStep"/>
     <w:basedOn w:val="Normal"/>
     <w:qFormat/>
-    <w:rsid w:val="003C20CD"/>
+    <w:rsid w:val="004244EE"/>
     <w:pPr>
       <w:numPr>
         <w:numId w:val="7"/>
@@ -12907,7 +14104,7 @@
     <w:name w:val="Question Ankied"/>
     <w:basedOn w:val="Question"/>
     <w:qFormat/>
-    <w:rsid w:val="003C20CD"/>
+    <w:rsid w:val="004244EE"/>
     <w:rPr>
       <w:color w:val="7F7F7F" w:themeColor="text1" w:themeTint="80"/>
     </w:rPr>
@@ -12917,7 +14114,7 @@
     <w:basedOn w:val="Normal"/>
     <w:next w:val="Heading1"/>
     <w:qFormat/>
-    <w:rsid w:val="003C20CD"/>
+    <w:rsid w:val="004244EE"/>
     <w:rPr>
       <w:rFonts w:asciiTheme="majorHAnsi" w:hAnsiTheme="majorHAnsi"/>
       <w:color w:val="31378B" w:themeColor="text2"/>
@@ -12929,7 +14126,7 @@
     <w:name w:val="Appendice"/>
     <w:basedOn w:val="Heading2"/>
     <w:qFormat/>
-    <w:rsid w:val="003C20CD"/>
+    <w:rsid w:val="004244EE"/>
     <w:rPr>
       <w:sz w:val="28"/>
       <w:lang w:eastAsia="fi-FI"/>
@@ -12939,7 +14136,7 @@
     <w:name w:val="Question Esoteric"/>
     <w:basedOn w:val="Normal"/>
     <w:qFormat/>
-    <w:rsid w:val="003C20CD"/>
+    <w:rsid w:val="004244EE"/>
     <w:rPr>
       <w:color w:val="4BACC6" w:themeColor="accent5"/>
     </w:rPr>
@@ -12948,24 +14145,24 @@
     <w:name w:val="ToDo Section"/>
     <w:basedOn w:val="Heading1"/>
     <w:qFormat/>
-    <w:rsid w:val="003C20CD"/>
+    <w:rsid w:val="004244EE"/>
   </w:style>
   <w:style w:type="paragraph" w:customStyle="1" w:styleId="ToDoQuestionHeader">
     <w:name w:val="ToDo Question Header"/>
     <w:basedOn w:val="Question"/>
     <w:qFormat/>
-    <w:rsid w:val="003C20CD"/>
+    <w:rsid w:val="004244EE"/>
   </w:style>
   <w:style w:type="paragraph" w:customStyle="1" w:styleId="ToDoDetails">
     <w:name w:val="ToDoDetails"/>
     <w:basedOn w:val="Normal"/>
     <w:qFormat/>
-    <w:rsid w:val="003C20CD"/>
+    <w:rsid w:val="004244EE"/>
   </w:style>
   <w:style w:type="paragraph" w:customStyle="1" w:styleId="CodeExampleCode">
     <w:name w:val="Code Example Code"/>
     <w:basedOn w:val="Normal"/>
-    <w:rsid w:val="003C20CD"/>
+    <w:rsid w:val="004244EE"/>
     <w:rPr>
       <w:rFonts w:ascii="Times New Roman" w:eastAsia="Times New Roman" w:hAnsi="Times New Roman" w:cs="Times New Roman"/>
       <w:b/>
@@ -12978,7 +14175,7 @@
     <w:name w:val="Code Example Diagram"/>
     <w:basedOn w:val="Normal"/>
     <w:qFormat/>
-    <w:rsid w:val="003C20CD"/>
+    <w:rsid w:val="004244EE"/>
     <w:pPr>
       <w:spacing w:after="160" w:line="240" w:lineRule="auto"/>
     </w:pPr>
@@ -12992,7 +14189,7 @@
     <w:name w:val="Code Example Runtime"/>
     <w:basedOn w:val="Normal"/>
     <w:qFormat/>
-    <w:rsid w:val="003C20CD"/>
+    <w:rsid w:val="004244EE"/>
     <w:pPr>
       <w:spacing w:after="160" w:line="240" w:lineRule="auto"/>
     </w:pPr>
@@ -13006,7 +14203,7 @@
     <w:name w:val="Code Example Heading"/>
     <w:basedOn w:val="Normal"/>
     <w:qFormat/>
-    <w:rsid w:val="003C20CD"/>
+    <w:rsid w:val="004244EE"/>
     <w:rPr>
       <w:b/>
       <w:smallCaps/>
@@ -13279,20 +14476,20 @@
     <w:name w:val="Headin"/>
     <w:basedOn w:val="Normal"/>
     <w:qFormat/>
-    <w:rsid w:val="003C20CD"/>
+    <w:rsid w:val="004244EE"/>
   </w:style>
   <w:style w:type="paragraph" w:customStyle="1" w:styleId="questionsubsection2">
     <w:name w:val="question sub section 2"/>
     <w:basedOn w:val="Heading4"/>
     <w:qFormat/>
-    <w:rsid w:val="003C20CD"/>
+    <w:rsid w:val="004244EE"/>
   </w:style>
   <w:style w:type="paragraph" w:customStyle="1" w:styleId="ListBulletHeader2">
     <w:name w:val="List Bullet Header 2"/>
     <w:basedOn w:val="Normal"/>
     <w:next w:val="ListBullet"/>
     <w:qFormat/>
-    <w:rsid w:val="003C20CD"/>
+    <w:rsid w:val="004244EE"/>
     <w:pPr>
       <w:spacing w:after="120"/>
     </w:pPr>
@@ -13450,6 +14647,19 @@
         </w:tcBorders>
       </w:tcPr>
     </w:tblStylePr>
+  </w:style>
+  <w:style w:type="character" w:styleId="HTMLCode">
+    <w:name w:val="HTML Code"/>
+    <w:basedOn w:val="DefaultParagraphFont"/>
+    <w:uiPriority w:val="99"/>
+    <w:semiHidden/>
+    <w:unhideWhenUsed/>
+    <w:rsid w:val="00F5176B"/>
+    <w:rPr>
+      <w:rFonts w:ascii="Courier New" w:eastAsia="Times New Roman" w:hAnsi="Courier New" w:cs="Courier New"/>
+      <w:sz w:val="20"/>
+      <w:szCs w:val="20"/>
+    </w:rPr>
   </w:style>
 </w:styles>
 </file>
@@ -13653,7 +14863,7 @@
 </file>
 
 <file path=customXml/itemProps1.xml><?xml version="1.0" encoding="utf-8"?>
-<ds:datastoreItem xmlns:ds="http://schemas.openxmlformats.org/officeDocument/2006/customXml" ds:itemID="{56420D5F-A0BF-4C15-88DD-FE351098F38C}">
+<ds:datastoreItem xmlns:ds="http://schemas.openxmlformats.org/officeDocument/2006/customXml" ds:itemID="{04EB2414-D0E0-4547-8387-22B09DE9B492}">
   <ds:schemaRefs>
     <ds:schemaRef ds:uri="http://schemas.openxmlformats.org/officeDocument/2006/bibliography"/>
   </ds:schemaRefs>

</xml_diff>

<commit_message>
added more alg details
</commit_message>
<xml_diff>
--- a/notes/mathematics/numbersystems/numbersystem.docx
+++ b/notes/mathematics/numbersystems/numbersystem.docx
@@ -6,6 +6,9 @@
       <w:pPr>
         <w:pStyle w:val="DocumentTitle"/>
       </w:pPr>
+      <w:r>
+        <w:t>W</w:t>
+      </w:r>
       <w:bookmarkStart w:id="0" w:name="_GoBack"/>
       <w:bookmarkEnd w:id="0"/>
       <w:r>
@@ -1058,14 +1061,27 @@
       <w:r>
         <w:t xml:space="preserve">Table </w:t>
       </w:r>
-      <w:fldSimple w:instr=" SEQ Table \* ARABIC ">
-        <w:r>
-          <w:rPr>
-            <w:noProof/>
-          </w:rPr>
-          <w:t>1</w:t>
-        </w:r>
-      </w:fldSimple>
+      <w:r>
+        <w:fldChar w:fldCharType="begin"/>
+      </w:r>
+      <w:r>
+        <w:instrText xml:space="preserve"> SEQ Table \* ARABIC </w:instrText>
+      </w:r>
+      <w:r>
+        <w:fldChar w:fldCharType="separate"/>
+      </w:r>
+      <w:r>
+        <w:rPr>
+          <w:noProof/>
+        </w:rPr>
+        <w:t>1</w:t>
+      </w:r>
+      <w:r>
+        <w:rPr>
+          <w:noProof/>
+        </w:rPr>
+        <w:fldChar w:fldCharType="end"/>
+      </w:r>
       <w:r>
         <w:t xml:space="preserve"> Common Sets </w:t>
       </w:r>
@@ -5581,7 +5597,7 @@
       </w:pPr>
     </w:pPrDefault>
   </w:docDefaults>
-  <w:latentStyles w:defLockedState="0" w:defUIPriority="99" w:defSemiHidden="0" w:defUnhideWhenUsed="0" w:defQFormat="0" w:count="376">
+  <w:latentStyles w:defLockedState="0" w:defUIPriority="99" w:defSemiHidden="0" w:defUnhideWhenUsed="0" w:defQFormat="0" w:count="377">
     <w:lsdException w:name="Normal" w:uiPriority="0" w:qFormat="1"/>
     <w:lsdException w:name="heading 1" w:uiPriority="9" w:qFormat="1"/>
     <w:lsdException w:name="heading 2" w:semiHidden="1" w:uiPriority="9" w:unhideWhenUsed="1" w:qFormat="1"/>
@@ -5687,7 +5703,6 @@
     <w:lsdException w:name="HTML Sample" w:semiHidden="1" w:unhideWhenUsed="1"/>
     <w:lsdException w:name="HTML Typewriter" w:semiHidden="1" w:unhideWhenUsed="1"/>
     <w:lsdException w:name="HTML Variable" w:semiHidden="1" w:unhideWhenUsed="1"/>
-    <w:lsdException w:name="Normal Table" w:semiHidden="1" w:unhideWhenUsed="1"/>
     <w:lsdException w:name="annotation subject" w:semiHidden="1" w:unhideWhenUsed="1"/>
     <w:lsdException w:name="No List" w:semiHidden="1" w:unhideWhenUsed="1"/>
     <w:lsdException w:name="Outline List 1" w:semiHidden="1" w:unhideWhenUsed="1"/>
@@ -5734,10 +5749,8 @@
     <w:lsdException w:name="Table Subtle 2" w:semiHidden="1" w:unhideWhenUsed="1"/>
     <w:lsdException w:name="Table Web 1" w:semiHidden="1" w:unhideWhenUsed="1"/>
     <w:lsdException w:name="Table Web 2" w:semiHidden="1" w:unhideWhenUsed="1"/>
-    <w:lsdException w:name="Table Web 3" w:semiHidden="1" w:unhideWhenUsed="1"/>
     <w:lsdException w:name="Balloon Text" w:semiHidden="1" w:unhideWhenUsed="1"/>
     <w:lsdException w:name="Table Grid" w:uiPriority="59"/>
-    <w:lsdException w:name="Table Theme" w:semiHidden="1" w:unhideWhenUsed="1"/>
     <w:lsdException w:name="Placeholder Text" w:semiHidden="1"/>
     <w:lsdException w:name="No Spacing" w:uiPriority="1" w:qFormat="1"/>
     <w:lsdException w:name="Light Shading" w:uiPriority="60"/>
@@ -5958,11 +5971,12 @@
     <w:lsdException w:name="Hashtag" w:semiHidden="1" w:unhideWhenUsed="1"/>
     <w:lsdException w:name="Unresolved Mention" w:semiHidden="1" w:unhideWhenUsed="1"/>
     <w:lsdException w:name="Smart Link" w:semiHidden="1" w:unhideWhenUsed="1"/>
+    <w:lsdException w:name="Smart Link Error" w:semiHidden="1" w:unhideWhenUsed="1"/>
   </w:latentStyles>
   <w:style w:type="paragraph" w:default="1" w:styleId="Normal">
     <w:name w:val="Normal"/>
     <w:qFormat/>
-    <w:rsid w:val="008D490A"/>
+    <w:rsid w:val="00BB5E7D"/>
     <w:pPr>
       <w:spacing w:after="240" w:line="300" w:lineRule="auto"/>
     </w:pPr>
@@ -5980,7 +5994,7 @@
     <w:link w:val="Heading1Char"/>
     <w:uiPriority w:val="9"/>
     <w:qFormat/>
-    <w:rsid w:val="008D490A"/>
+    <w:rsid w:val="00BB5E7D"/>
     <w:pPr>
       <w:keepNext/>
       <w:keepLines/>
@@ -6002,7 +6016,7 @@
     <w:uiPriority w:val="9"/>
     <w:unhideWhenUsed/>
     <w:qFormat/>
-    <w:rsid w:val="008D490A"/>
+    <w:rsid w:val="00BB5E7D"/>
     <w:pPr>
       <w:keepNext/>
       <w:keepLines/>
@@ -6023,7 +6037,7 @@
     <w:link w:val="Heading3Char"/>
     <w:uiPriority w:val="9"/>
     <w:unhideWhenUsed/>
-    <w:rsid w:val="008D490A"/>
+    <w:rsid w:val="00BB5E7D"/>
     <w:pPr>
       <w:keepNext/>
       <w:keepLines/>
@@ -6044,7 +6058,7 @@
     <w:link w:val="Heading4Char"/>
     <w:uiPriority w:val="9"/>
     <w:unhideWhenUsed/>
-    <w:rsid w:val="008D490A"/>
+    <w:rsid w:val="00BB5E7D"/>
     <w:pPr>
       <w:keepNext/>
       <w:keepLines/>
@@ -6067,7 +6081,7 @@
     <w:link w:val="Heading5Char"/>
     <w:uiPriority w:val="9"/>
     <w:unhideWhenUsed/>
-    <w:rsid w:val="008D490A"/>
+    <w:rsid w:val="00BB5E7D"/>
     <w:pPr>
       <w:keepNext/>
       <w:keepLines/>
@@ -6091,7 +6105,7 @@
     <w:uiPriority w:val="9"/>
     <w:unhideWhenUsed/>
     <w:qFormat/>
-    <w:rsid w:val="008D490A"/>
+    <w:rsid w:val="00BB5E7D"/>
     <w:pPr>
       <w:keepNext/>
       <w:keepLines/>
@@ -6116,7 +6130,7 @@
     <w:semiHidden/>
     <w:unhideWhenUsed/>
     <w:qFormat/>
-    <w:rsid w:val="008D490A"/>
+    <w:rsid w:val="00BB5E7D"/>
     <w:pPr>
       <w:keepNext/>
       <w:keepLines/>
@@ -6137,7 +6151,7 @@
     <w:semiHidden/>
     <w:unhideWhenUsed/>
     <w:qFormat/>
-    <w:rsid w:val="008D490A"/>
+    <w:rsid w:val="00BB5E7D"/>
     <w:pPr>
       <w:keepNext/>
       <w:keepLines/>
@@ -6160,7 +6174,7 @@
     <w:semiHidden/>
     <w:unhideWhenUsed/>
     <w:qFormat/>
-    <w:rsid w:val="008D490A"/>
+    <w:rsid w:val="00BB5E7D"/>
     <w:pPr>
       <w:keepNext/>
       <w:keepLines/>
@@ -6177,7 +6191,7 @@
     <w:uiPriority w:val="1"/>
     <w:semiHidden/>
     <w:unhideWhenUsed/>
-    <w:rsid w:val="008D490A"/>
+    <w:rsid w:val="00BB5E7D"/>
   </w:style>
   <w:style w:type="table" w:default="1" w:styleId="TableNormal">
     <w:name w:val="Normal Table"/>
@@ -6199,7 +6213,7 @@
     <w:uiPriority w:val="99"/>
     <w:semiHidden/>
     <w:unhideWhenUsed/>
-    <w:rsid w:val="008D490A"/>
+    <w:rsid w:val="00BB5E7D"/>
   </w:style>
   <w:style w:type="paragraph" w:styleId="Title">
     <w:name w:val="Title"/>
@@ -6239,7 +6253,7 @@
     <w:basedOn w:val="DefaultParagraphFont"/>
     <w:link w:val="Heading1"/>
     <w:uiPriority w:val="9"/>
-    <w:rsid w:val="008D490A"/>
+    <w:rsid w:val="00BB5E7D"/>
     <w:rPr>
       <w:rFonts w:asciiTheme="majorHAnsi" w:eastAsiaTheme="majorEastAsia" w:hAnsiTheme="majorHAnsi" w:cstheme="majorBidi"/>
       <w:color w:val="31378B" w:themeColor="text2"/>
@@ -6253,7 +6267,7 @@
     <w:basedOn w:val="DefaultParagraphFont"/>
     <w:link w:val="Heading2"/>
     <w:uiPriority w:val="9"/>
-    <w:rsid w:val="008D490A"/>
+    <w:rsid w:val="00BB5E7D"/>
     <w:rPr>
       <w:rFonts w:asciiTheme="majorHAnsi" w:eastAsiaTheme="majorEastAsia" w:hAnsiTheme="majorHAnsi" w:cstheme="majorBidi"/>
       <w:color w:val="31378B" w:themeColor="text2"/>
@@ -6267,7 +6281,7 @@
     <w:basedOn w:val="DefaultParagraphFont"/>
     <w:link w:val="Heading3"/>
     <w:uiPriority w:val="9"/>
-    <w:rsid w:val="008D490A"/>
+    <w:rsid w:val="00BB5E7D"/>
     <w:rPr>
       <w:rFonts w:asciiTheme="majorHAnsi" w:eastAsiaTheme="majorEastAsia" w:hAnsiTheme="majorHAnsi" w:cstheme="majorBidi"/>
       <w:color w:val="31378B" w:themeColor="text2"/>
@@ -6281,7 +6295,7 @@
     <w:basedOn w:val="DefaultParagraphFont"/>
     <w:link w:val="Heading4"/>
     <w:uiPriority w:val="9"/>
-    <w:rsid w:val="008D490A"/>
+    <w:rsid w:val="00BB5E7D"/>
     <w:rPr>
       <w:rFonts w:asciiTheme="majorHAnsi" w:eastAsiaTheme="majorEastAsia" w:hAnsiTheme="majorHAnsi" w:cstheme="majorBidi"/>
       <w:b/>
@@ -6298,7 +6312,7 @@
     <w:basedOn w:val="DefaultParagraphFont"/>
     <w:link w:val="Heading5"/>
     <w:uiPriority w:val="9"/>
-    <w:rsid w:val="008D490A"/>
+    <w:rsid w:val="00BB5E7D"/>
     <w:rPr>
       <w:rFonts w:asciiTheme="majorHAnsi" w:eastAsiaTheme="majorEastAsia" w:hAnsiTheme="majorHAnsi" w:cstheme="majorBidi"/>
       <w:b/>
@@ -6314,7 +6328,7 @@
     <w:basedOn w:val="DefaultParagraphFont"/>
     <w:link w:val="Heading6"/>
     <w:uiPriority w:val="9"/>
-    <w:rsid w:val="008D490A"/>
+    <w:rsid w:val="00BB5E7D"/>
     <w:rPr>
       <w:rFonts w:asciiTheme="majorHAnsi" w:eastAsiaTheme="majorEastAsia" w:hAnsiTheme="majorHAnsi" w:cstheme="majorBidi"/>
       <w:i/>
@@ -6331,7 +6345,7 @@
     <w:link w:val="Heading7"/>
     <w:uiPriority w:val="9"/>
     <w:semiHidden/>
-    <w:rsid w:val="008D490A"/>
+    <w:rsid w:val="00BB5E7D"/>
     <w:rPr>
       <w:rFonts w:asciiTheme="majorHAnsi" w:eastAsiaTheme="majorEastAsia" w:hAnsiTheme="majorHAnsi" w:cstheme="majorBidi"/>
       <w:color w:val="005878" w:themeColor="accent1" w:themeShade="80"/>
@@ -6345,7 +6359,7 @@
     <w:link w:val="Heading8"/>
     <w:uiPriority w:val="9"/>
     <w:semiHidden/>
-    <w:rsid w:val="008D490A"/>
+    <w:rsid w:val="00BB5E7D"/>
     <w:rPr>
       <w:rFonts w:asciiTheme="majorHAnsi" w:eastAsiaTheme="majorEastAsia" w:hAnsiTheme="majorHAnsi" w:cstheme="majorBidi"/>
       <w:color w:val="244061" w:themeColor="accent2" w:themeShade="80"/>
@@ -6360,7 +6374,7 @@
     <w:link w:val="Heading9"/>
     <w:uiPriority w:val="9"/>
     <w:semiHidden/>
-    <w:rsid w:val="008D490A"/>
+    <w:rsid w:val="00BB5E7D"/>
     <w:rPr>
       <w:rFonts w:asciiTheme="majorHAnsi" w:eastAsiaTheme="majorEastAsia" w:hAnsiTheme="majorHAnsi" w:cstheme="majorBidi"/>
       <w:color w:val="005878" w:themeColor="accent6" w:themeShade="80"/>
@@ -6372,7 +6386,7 @@
     <w:name w:val="Hyperlink"/>
     <w:basedOn w:val="DefaultParagraphFont"/>
     <w:uiPriority w:val="99"/>
-    <w:rsid w:val="008D490A"/>
+    <w:rsid w:val="00BB5E7D"/>
     <w:rPr>
       <w:rFonts w:cs="Times New Roman"/>
       <w:color w:val="0000FF"/>
@@ -6383,7 +6397,7 @@
     <w:name w:val="FollowedHyperlink"/>
     <w:basedOn w:val="DefaultParagraphFont"/>
     <w:uiPriority w:val="99"/>
-    <w:rsid w:val="008D490A"/>
+    <w:rsid w:val="00BB5E7D"/>
     <w:rPr>
       <w:rFonts w:cs="Times New Roman"/>
       <w:color w:val="606420"/>
@@ -6394,7 +6408,7 @@
     <w:name w:val="page number"/>
     <w:basedOn w:val="DefaultParagraphFont"/>
     <w:uiPriority w:val="99"/>
-    <w:rsid w:val="008D490A"/>
+    <w:rsid w:val="00BB5E7D"/>
     <w:rPr>
       <w:rFonts w:cs="Times New Roman"/>
     </w:rPr>
@@ -6405,7 +6419,7 @@
     <w:uiPriority w:val="99"/>
     <w:semiHidden/>
     <w:unhideWhenUsed/>
-    <w:rsid w:val="008D490A"/>
+    <w:rsid w:val="00BB5E7D"/>
     <w:rPr>
       <w:color w:val="808080"/>
       <w:shd w:val="clear" w:color="auto" w:fill="E6E6E6"/>
@@ -6417,7 +6431,7 @@
     <w:next w:val="Normal"/>
     <w:autoRedefine/>
     <w:qFormat/>
-    <w:rsid w:val="008D490A"/>
+    <w:rsid w:val="00BB5E7D"/>
     <w:pPr>
       <w:pBdr>
         <w:top w:val="none" w:sz="0" w:space="0" w:color="auto"/>
@@ -6433,7 +6447,7 @@
     <w:basedOn w:val="Normal"/>
     <w:link w:val="CommandChar"/>
     <w:qFormat/>
-    <w:rsid w:val="008D490A"/>
+    <w:rsid w:val="00BB5E7D"/>
     <w:pPr>
       <w:spacing w:line="240" w:lineRule="auto"/>
       <w:ind w:left="284"/>
@@ -6447,7 +6461,7 @@
     <w:name w:val="Code Heading"/>
     <w:basedOn w:val="Normal"/>
     <w:uiPriority w:val="99"/>
-    <w:rsid w:val="008D490A"/>
+    <w:rsid w:val="00BB5E7D"/>
     <w:pPr>
       <w:autoSpaceDE w:val="0"/>
       <w:autoSpaceDN w:val="0"/>
@@ -6466,7 +6480,7 @@
     <w:basedOn w:val="BodyText"/>
     <w:link w:val="PathChar"/>
     <w:qFormat/>
-    <w:rsid w:val="008D490A"/>
+    <w:rsid w:val="00BB5E7D"/>
     <w:pPr>
       <w:jc w:val="both"/>
     </w:pPr>
@@ -6481,7 +6495,7 @@
     <w:basedOn w:val="DefaultParagraphFont"/>
     <w:uiPriority w:val="99"/>
     <w:semiHidden/>
-    <w:rsid w:val="008D490A"/>
+    <w:rsid w:val="00BB5E7D"/>
     <w:rPr>
       <w:color w:val="808080"/>
     </w:rPr>
@@ -6493,7 +6507,7 @@
     <w:uiPriority w:val="99"/>
     <w:semiHidden/>
     <w:unhideWhenUsed/>
-    <w:rsid w:val="008D490A"/>
+    <w:rsid w:val="00BB5E7D"/>
     <w:pPr>
       <w:tabs>
         <w:tab w:val="left" w:pos="916"/>
@@ -6527,7 +6541,7 @@
     <w:link w:val="HTMLPreformatted"/>
     <w:uiPriority w:val="99"/>
     <w:semiHidden/>
-    <w:rsid w:val="008D490A"/>
+    <w:rsid w:val="00BB5E7D"/>
     <w:rPr>
       <w:rFonts w:ascii="Courier New" w:eastAsiaTheme="minorEastAsia" w:hAnsi="Courier New" w:cs="Courier New"/>
       <w:color w:val="000000" w:themeColor="text1"/>
@@ -6541,7 +6555,7 @@
     <w:basedOn w:val="SourceCode"/>
     <w:link w:val="SourceCodeStrongChar"/>
     <w:qFormat/>
-    <w:rsid w:val="008D490A"/>
+    <w:rsid w:val="00BB5E7D"/>
     <w:rPr>
       <w:b/>
     </w:rPr>
@@ -6549,7 +6563,7 @@
   <w:style w:type="numbering" w:customStyle="1" w:styleId="KennysListStyles">
     <w:name w:val="KennysListStyles"/>
     <w:uiPriority w:val="99"/>
-    <w:rsid w:val="008D490A"/>
+    <w:rsid w:val="00BB5E7D"/>
     <w:pPr>
       <w:numPr>
         <w:numId w:val="1"/>
@@ -6561,7 +6575,7 @@
     <w:basedOn w:val="Normal"/>
     <w:next w:val="Answer"/>
     <w:qFormat/>
-    <w:rsid w:val="008D490A"/>
+    <w:rsid w:val="00BB5E7D"/>
     <w:rPr>
       <w:b/>
     </w:rPr>
@@ -6570,7 +6584,7 @@
     <w:name w:val="Answer"/>
     <w:basedOn w:val="Normal"/>
     <w:qFormat/>
-    <w:rsid w:val="008D490A"/>
+    <w:rsid w:val="00BB5E7D"/>
     <w:pPr>
       <w:spacing w:line="240" w:lineRule="auto"/>
       <w:ind w:left="720"/>
@@ -6583,7 +6597,7 @@
     <w:name w:val="Chapter Heading"/>
     <w:basedOn w:val="Heading1"/>
     <w:qFormat/>
-    <w:rsid w:val="008D490A"/>
+    <w:rsid w:val="00BB5E7D"/>
     <w:pPr>
       <w:numPr>
         <w:numId w:val="6"/>
@@ -6599,7 +6613,7 @@
     <w:name w:val="Table Grid"/>
     <w:basedOn w:val="TableNormal"/>
     <w:uiPriority w:val="59"/>
-    <w:rsid w:val="008D490A"/>
+    <w:rsid w:val="00BB5E7D"/>
     <w:tblPr>
       <w:tblBorders>
         <w:top w:val="single" w:sz="4" w:space="0" w:color="auto"/>
@@ -6614,7 +6628,7 @@
   <w:style w:type="numbering" w:customStyle="1" w:styleId="Headings">
     <w:name w:val="Headings"/>
     <w:uiPriority w:val="99"/>
-    <w:rsid w:val="008D490A"/>
+    <w:rsid w:val="00BB5E7D"/>
     <w:pPr>
       <w:numPr>
         <w:numId w:val="2"/>
@@ -6625,7 +6639,7 @@
     <w:name w:val="Question Section"/>
     <w:basedOn w:val="Heading2"/>
     <w:qFormat/>
-    <w:rsid w:val="008D490A"/>
+    <w:rsid w:val="00BB5E7D"/>
     <w:rPr>
       <w:b/>
       <w:color w:val="403152" w:themeColor="accent4" w:themeShade="80"/>
@@ -6635,7 +6649,7 @@
     <w:name w:val="Table Caption"/>
     <w:basedOn w:val="Normal"/>
     <w:qFormat/>
-    <w:rsid w:val="008D490A"/>
+    <w:rsid w:val="00BB5E7D"/>
     <w:rPr>
       <w:smallCaps/>
     </w:rPr>
@@ -6643,7 +6657,7 @@
   <w:style w:type="paragraph" w:customStyle="1" w:styleId="SourceCodeCaption">
     <w:name w:val="Source Code Caption"/>
     <w:basedOn w:val="Normal"/>
-    <w:rsid w:val="008D490A"/>
+    <w:rsid w:val="00BB5E7D"/>
     <w:pPr>
       <w:spacing w:after="0" w:line="240" w:lineRule="auto"/>
     </w:pPr>
@@ -6656,7 +6670,7 @@
     <w:name w:val="Code Listing"/>
     <w:basedOn w:val="Normal"/>
     <w:qFormat/>
-    <w:rsid w:val="008D490A"/>
+    <w:rsid w:val="00BB5E7D"/>
     <w:pPr>
       <w:keepNext/>
       <w:shd w:val="clear" w:color="auto" w:fill="FFFFFF" w:themeFill="background1"/>
@@ -6678,7 +6692,7 @@
     <w:link w:val="QuoteChar"/>
     <w:uiPriority w:val="29"/>
     <w:qFormat/>
-    <w:rsid w:val="008D490A"/>
+    <w:rsid w:val="00BB5E7D"/>
     <w:pPr>
       <w:spacing w:before="120"/>
       <w:ind w:left="720" w:right="720"/>
@@ -6694,7 +6708,7 @@
     <w:basedOn w:val="DefaultParagraphFont"/>
     <w:link w:val="Quote"/>
     <w:uiPriority w:val="29"/>
-    <w:rsid w:val="008D490A"/>
+    <w:rsid w:val="00BB5E7D"/>
     <w:rPr>
       <w:rFonts w:eastAsiaTheme="minorEastAsia"/>
       <w:i/>
@@ -6711,7 +6725,7 @@
     <w:uiPriority w:val="35"/>
     <w:unhideWhenUsed/>
     <w:qFormat/>
-    <w:rsid w:val="008D490A"/>
+    <w:rsid w:val="00BB5E7D"/>
     <w:pPr>
       <w:ind w:left="240"/>
     </w:pPr>
@@ -6728,7 +6742,7 @@
     <w:basedOn w:val="Normal"/>
     <w:next w:val="ListBullet"/>
     <w:qFormat/>
-    <w:rsid w:val="008D490A"/>
+    <w:rsid w:val="00BB5E7D"/>
     <w:rPr>
       <w:b/>
       <w:smallCaps/>
@@ -6738,7 +6752,7 @@
     <w:name w:val="Numbered List"/>
     <w:basedOn w:val="Normal"/>
     <w:qFormat/>
-    <w:rsid w:val="008D490A"/>
+    <w:rsid w:val="00BB5E7D"/>
     <w:pPr>
       <w:numPr>
         <w:numId w:val="3"/>
@@ -6755,7 +6769,7 @@
     <w:basedOn w:val="Normal"/>
     <w:next w:val="ListNumber"/>
     <w:qFormat/>
-    <w:rsid w:val="008D490A"/>
+    <w:rsid w:val="00BB5E7D"/>
     <w:pPr>
       <w:ind w:left="357" w:hanging="357"/>
       <w:contextualSpacing/>
@@ -6770,7 +6784,7 @@
     <w:basedOn w:val="Normal"/>
     <w:uiPriority w:val="99"/>
     <w:unhideWhenUsed/>
-    <w:rsid w:val="008D490A"/>
+    <w:rsid w:val="00BB5E7D"/>
     <w:pPr>
       <w:numPr>
         <w:numId w:val="4"/>
@@ -6781,14 +6795,14 @@
   <w:style w:type="paragraph" w:customStyle="1" w:styleId="NumberedBullet">
     <w:name w:val="Numbered Bullet"/>
     <w:basedOn w:val="NumberedList"/>
-    <w:rsid w:val="008D490A"/>
+    <w:rsid w:val="00BB5E7D"/>
   </w:style>
   <w:style w:type="paragraph" w:styleId="ListNumber">
     <w:name w:val="List Number"/>
     <w:basedOn w:val="Normal"/>
     <w:uiPriority w:val="99"/>
     <w:unhideWhenUsed/>
-    <w:rsid w:val="008D490A"/>
+    <w:rsid w:val="00BB5E7D"/>
     <w:pPr>
       <w:numPr>
         <w:numId w:val="5"/>
@@ -6800,7 +6814,7 @@
     <w:name w:val="RowAndColumnStyle"/>
     <w:basedOn w:val="TableNormal"/>
     <w:uiPriority w:val="99"/>
-    <w:rsid w:val="008D490A"/>
+    <w:rsid w:val="00BB5E7D"/>
     <w:pPr>
       <w:spacing w:after="0" w:line="240" w:lineRule="auto"/>
     </w:pPr>
@@ -6878,7 +6892,7 @@
     <w:name w:val="ColumnHeaderTableStyle"/>
     <w:basedOn w:val="TableNormal"/>
     <w:uiPriority w:val="99"/>
-    <w:rsid w:val="008D490A"/>
+    <w:rsid w:val="00BB5E7D"/>
     <w:pPr>
       <w:spacing w:before="120" w:after="120" w:line="240" w:lineRule="auto"/>
     </w:pPr>
@@ -6949,7 +6963,7 @@
     <w:name w:val="ColumnHeaderOnly"/>
     <w:basedOn w:val="TableNormal"/>
     <w:uiPriority w:val="99"/>
-    <w:rsid w:val="008D490A"/>
+    <w:rsid w:val="00BB5E7D"/>
     <w:rPr>
       <w:rFonts w:eastAsiaTheme="minorEastAsia"/>
       <w:lang w:eastAsia="en-GB"/>
@@ -6960,7 +6974,7 @@
     <w:name w:val="Command Output"/>
     <w:basedOn w:val="Normal"/>
     <w:qFormat/>
-    <w:rsid w:val="008D490A"/>
+    <w:rsid w:val="00BB5E7D"/>
     <w:pPr>
       <w:spacing w:after="0" w:line="240" w:lineRule="auto"/>
       <w:ind w:left="284"/>
@@ -6976,7 +6990,7 @@
     <w:basedOn w:val="DefaultParagraphFont"/>
     <w:uiPriority w:val="20"/>
     <w:qFormat/>
-    <w:rsid w:val="008D490A"/>
+    <w:rsid w:val="00BB5E7D"/>
     <w:rPr>
       <w:i/>
       <w:iCs/>
@@ -6987,7 +7001,7 @@
     <w:basedOn w:val="DefaultParagraphFont"/>
     <w:uiPriority w:val="21"/>
     <w:qFormat/>
-    <w:rsid w:val="008D490A"/>
+    <w:rsid w:val="00BB5E7D"/>
     <w:rPr>
       <w:b w:val="0"/>
       <w:bCs w:val="0"/>
@@ -7001,7 +7015,7 @@
     <w:basedOn w:val="Normal"/>
     <w:next w:val="Normal"/>
     <w:qFormat/>
-    <w:rsid w:val="008D490A"/>
+    <w:rsid w:val="00BB5E7D"/>
     <w:pPr>
       <w:spacing w:before="240"/>
     </w:pPr>
@@ -7016,7 +7030,7 @@
     <w:next w:val="Normal"/>
     <w:autoRedefine/>
     <w:qFormat/>
-    <w:rsid w:val="008D490A"/>
+    <w:rsid w:val="00BB5E7D"/>
     <w:pPr>
       <w:pBdr>
         <w:top w:val="single" w:sz="24" w:space="5" w:color="auto"/>
@@ -7043,7 +7057,7 @@
     <w:link w:val="HeaderChar"/>
     <w:uiPriority w:val="99"/>
     <w:unhideWhenUsed/>
-    <w:rsid w:val="008D490A"/>
+    <w:rsid w:val="00BB5E7D"/>
     <w:pPr>
       <w:tabs>
         <w:tab w:val="center" w:pos="4513"/>
@@ -7061,7 +7075,7 @@
     <w:basedOn w:val="DefaultParagraphFont"/>
     <w:link w:val="Header"/>
     <w:uiPriority w:val="99"/>
-    <w:rsid w:val="008D490A"/>
+    <w:rsid w:val="00BB5E7D"/>
     <w:rPr>
       <w:rFonts w:eastAsiaTheme="minorEastAsia"/>
       <w:color w:val="31378B" w:themeColor="text2"/>
@@ -7075,7 +7089,7 @@
     <w:link w:val="FooterChar"/>
     <w:uiPriority w:val="99"/>
     <w:unhideWhenUsed/>
-    <w:rsid w:val="008D490A"/>
+    <w:rsid w:val="00BB5E7D"/>
     <w:pPr>
       <w:tabs>
         <w:tab w:val="center" w:pos="4513"/>
@@ -7089,7 +7103,7 @@
     <w:basedOn w:val="DefaultParagraphFont"/>
     <w:link w:val="Footer"/>
     <w:uiPriority w:val="99"/>
-    <w:rsid w:val="008D490A"/>
+    <w:rsid w:val="00BB5E7D"/>
     <w:rPr>
       <w:rFonts w:eastAsiaTheme="minorEastAsia"/>
       <w:color w:val="000000" w:themeColor="text1"/>
@@ -7101,7 +7115,7 @@
     <w:name w:val="Question Sub Section"/>
     <w:basedOn w:val="Heading3"/>
     <w:qFormat/>
-    <w:rsid w:val="008D490A"/>
+    <w:rsid w:val="00BB5E7D"/>
     <w:rPr>
       <w:smallCaps/>
     </w:rPr>
@@ -7110,7 +7124,7 @@
     <w:name w:val="Table Cell Normal"/>
     <w:basedOn w:val="Normal"/>
     <w:qFormat/>
-    <w:rsid w:val="008D490A"/>
+    <w:rsid w:val="00BB5E7D"/>
     <w:pPr>
       <w:spacing w:before="120" w:after="120" w:line="240" w:lineRule="auto"/>
     </w:pPr>
@@ -7121,7 +7135,7 @@
     <w:next w:val="BodyText"/>
     <w:link w:val="strongChar"/>
     <w:qFormat/>
-    <w:rsid w:val="008D490A"/>
+    <w:rsid w:val="00BB5E7D"/>
     <w:rPr>
       <w:b/>
       <w:lang w:eastAsia="fi-FI"/>
@@ -7133,7 +7147,7 @@
     <w:next w:val="BodyText"/>
     <w:link w:val="emphasisChar"/>
     <w:qFormat/>
-    <w:rsid w:val="008D490A"/>
+    <w:rsid w:val="00BB5E7D"/>
     <w:rPr>
       <w:i/>
       <w:lang w:eastAsia="fi-FI"/>
@@ -7145,7 +7159,7 @@
     <w:basedOn w:val="Normal"/>
     <w:link w:val="BodyTextChar"/>
     <w:unhideWhenUsed/>
-    <w:rsid w:val="008D490A"/>
+    <w:rsid w:val="00BB5E7D"/>
     <w:pPr>
       <w:spacing w:after="120"/>
     </w:pPr>
@@ -7155,7 +7169,7 @@
     <w:aliases w:val="b Char"/>
     <w:basedOn w:val="DefaultParagraphFont"/>
     <w:link w:val="BodyText"/>
-    <w:rsid w:val="008D490A"/>
+    <w:rsid w:val="00BB5E7D"/>
     <w:rPr>
       <w:rFonts w:eastAsiaTheme="minorEastAsia"/>
       <w:color w:val="000000" w:themeColor="text1"/>
@@ -7167,7 +7181,7 @@
     <w:name w:val="strong Char"/>
     <w:basedOn w:val="DefaultParagraphFont"/>
     <w:link w:val="Strong1"/>
-    <w:rsid w:val="008D490A"/>
+    <w:rsid w:val="00BB5E7D"/>
     <w:rPr>
       <w:rFonts w:eastAsiaTheme="minorEastAsia"/>
       <w:b/>
@@ -7180,7 +7194,7 @@
     <w:name w:val="Path Char"/>
     <w:basedOn w:val="BodyTextChar"/>
     <w:link w:val="Path"/>
-    <w:rsid w:val="008D490A"/>
+    <w:rsid w:val="00BB5E7D"/>
     <w:rPr>
       <w:rFonts w:ascii="Courier New" w:eastAsiaTheme="minorEastAsia" w:hAnsi="Courier New"/>
       <w:noProof/>
@@ -7193,7 +7207,7 @@
     <w:name w:val="emphasis Char"/>
     <w:basedOn w:val="DefaultParagraphFont"/>
     <w:link w:val="Emphasis1"/>
-    <w:rsid w:val="008D490A"/>
+    <w:rsid w:val="00BB5E7D"/>
     <w:rPr>
       <w:rFonts w:eastAsiaTheme="minorEastAsia"/>
       <w:i/>
@@ -7208,7 +7222,7 @@
     <w:uiPriority w:val="99"/>
     <w:semiHidden/>
     <w:unhideWhenUsed/>
-    <w:rsid w:val="008D490A"/>
+    <w:rsid w:val="00BB5E7D"/>
     <w:rPr>
       <w:i/>
       <w:iCs/>
@@ -7218,7 +7232,7 @@
     <w:name w:val="Command Char"/>
     <w:basedOn w:val="DefaultParagraphFont"/>
     <w:link w:val="Command"/>
-    <w:rsid w:val="008D490A"/>
+    <w:rsid w:val="00BB5E7D"/>
     <w:rPr>
       <w:rFonts w:ascii="Courier New" w:eastAsiaTheme="minorEastAsia" w:hAnsi="Courier New"/>
       <w:color w:val="000000" w:themeColor="text1"/>
@@ -7231,7 +7245,7 @@
     <w:basedOn w:val="Normal"/>
     <w:link w:val="SourceCodeChar"/>
     <w:qFormat/>
-    <w:rsid w:val="008D490A"/>
+    <w:rsid w:val="00BB5E7D"/>
     <w:pPr>
       <w:spacing w:before="240" w:after="360" w:line="240" w:lineRule="auto"/>
       <w:ind w:left="238"/>
@@ -7249,7 +7263,7 @@
     <w:name w:val="Source Code Char"/>
     <w:basedOn w:val="DefaultParagraphFont"/>
     <w:link w:val="SourceCode"/>
-    <w:rsid w:val="008D490A"/>
+    <w:rsid w:val="00BB5E7D"/>
     <w:rPr>
       <w:rFonts w:ascii="Courier New" w:eastAsiaTheme="minorEastAsia" w:hAnsi="Courier New" w:cs="Consolas"/>
       <w:noProof/>
@@ -7263,7 +7277,7 @@
     <w:name w:val="Source Code Strong Char"/>
     <w:basedOn w:val="SourceCodeChar"/>
     <w:link w:val="SourceCodeStrong"/>
-    <w:rsid w:val="008D490A"/>
+    <w:rsid w:val="00BB5E7D"/>
     <w:rPr>
       <w:rFonts w:ascii="Courier New" w:eastAsiaTheme="minorEastAsia" w:hAnsi="Courier New" w:cs="Consolas"/>
       <w:b/>
@@ -7278,7 +7292,7 @@
     <w:name w:val="NumberedDescription"/>
     <w:basedOn w:val="TableNormal"/>
     <w:uiPriority w:val="99"/>
-    <w:rsid w:val="008D490A"/>
+    <w:rsid w:val="00BB5E7D"/>
     <w:pPr>
       <w:spacing w:after="0" w:line="240" w:lineRule="auto"/>
     </w:pPr>
@@ -7304,7 +7318,7 @@
     <w:name w:val="Document Title"/>
     <w:basedOn w:val="ChapterHeading"/>
     <w:qFormat/>
-    <w:rsid w:val="008D490A"/>
+    <w:rsid w:val="00BB5E7D"/>
     <w:pPr>
       <w:numPr>
         <w:numId w:val="0"/>
@@ -7321,7 +7335,7 @@
     <w:name w:val="Sub Title"/>
     <w:basedOn w:val="Heading1"/>
     <w:qFormat/>
-    <w:rsid w:val="008D490A"/>
+    <w:rsid w:val="00BB5E7D"/>
     <w:pPr>
       <w:spacing w:before="0"/>
       <w:jc w:val="right"/>
@@ -7337,7 +7351,7 @@
     <w:name w:val="Contains Section"/>
     <w:basedOn w:val="ListBullet"/>
     <w:qFormat/>
-    <w:rsid w:val="008D490A"/>
+    <w:rsid w:val="00BB5E7D"/>
     <w:pPr>
       <w:spacing w:after="0"/>
       <w:ind w:left="924" w:hanging="357"/>
@@ -7347,7 +7361,7 @@
     <w:name w:val="`"/>
     <w:basedOn w:val="Normal"/>
     <w:qFormat/>
-    <w:rsid w:val="008D490A"/>
+    <w:rsid w:val="00BB5E7D"/>
     <w:pPr>
       <w:pBdr>
         <w:bottom w:val="single" w:sz="4" w:space="1" w:color="auto"/>
@@ -7358,7 +7372,7 @@
     <w:name w:val="Contains Header"/>
     <w:basedOn w:val="ListBulletHeader"/>
     <w:qFormat/>
-    <w:rsid w:val="008D490A"/>
+    <w:rsid w:val="00BB5E7D"/>
     <w:pPr>
       <w:pBdr>
         <w:top w:val="single" w:sz="4" w:space="12" w:color="auto"/>
@@ -7370,7 +7384,7 @@
     <w:name w:val="Contains End"/>
     <w:basedOn w:val="Normal"/>
     <w:qFormat/>
-    <w:rsid w:val="008D490A"/>
+    <w:rsid w:val="00BB5E7D"/>
     <w:pPr>
       <w:pBdr>
         <w:bottom w:val="single" w:sz="4" w:space="1" w:color="auto"/>
@@ -7382,7 +7396,7 @@
     <w:name w:val="Quote CallOut"/>
     <w:basedOn w:val="Normal"/>
     <w:qFormat/>
-    <w:rsid w:val="008D490A"/>
+    <w:rsid w:val="00BB5E7D"/>
     <w:pPr>
       <w:pBdr>
         <w:left w:val="single" w:sz="24" w:space="12" w:color="00B0F0" w:themeColor="accent1"/>
@@ -7399,7 +7413,7 @@
     <w:basedOn w:val="QuoteCallOut"/>
     <w:next w:val="QuoteCallOut"/>
     <w:qFormat/>
-    <w:rsid w:val="008D490A"/>
+    <w:rsid w:val="00BB5E7D"/>
     <w:rPr>
       <w:b/>
       <w:smallCaps/>
@@ -7409,7 +7423,7 @@
     <w:name w:val="SimpleDefinition"/>
     <w:basedOn w:val="TableNormal"/>
     <w:uiPriority w:val="99"/>
-    <w:rsid w:val="008D490A"/>
+    <w:rsid w:val="00BB5E7D"/>
     <w:pPr>
       <w:spacing w:after="0" w:line="240" w:lineRule="auto"/>
     </w:pPr>
@@ -7478,7 +7492,7 @@
     <w:name w:val="Figure Style"/>
     <w:basedOn w:val="Normal"/>
     <w:qFormat/>
-    <w:rsid w:val="008D490A"/>
+    <w:rsid w:val="00BB5E7D"/>
     <w:pPr>
       <w:shd w:val="clear" w:color="auto" w:fill="FFFFFF" w:themeFill="background1"/>
       <w:spacing w:before="240"/>
@@ -7491,7 +7505,7 @@
     <w:basedOn w:val="Caption"/>
     <w:next w:val="Normal"/>
     <w:qFormat/>
-    <w:rsid w:val="008D490A"/>
+    <w:rsid w:val="00BB5E7D"/>
     <w:rPr>
       <w:i w:val="0"/>
       <w:color w:val="auto"/>
@@ -7501,7 +7515,7 @@
     <w:name w:val="Table Header"/>
     <w:basedOn w:val="ListBulletHeader"/>
     <w:qFormat/>
-    <w:rsid w:val="008D490A"/>
+    <w:rsid w:val="00BB5E7D"/>
     <w:pPr>
       <w:spacing w:after="120"/>
     </w:pPr>
@@ -7547,7 +7561,7 @@
     <w:name w:val="TutorialStep"/>
     <w:basedOn w:val="Normal"/>
     <w:qFormat/>
-    <w:rsid w:val="008D490A"/>
+    <w:rsid w:val="00BB5E7D"/>
     <w:pPr>
       <w:numPr>
         <w:numId w:val="7"/>
@@ -7563,7 +7577,7 @@
     <w:name w:val="Question Ankied"/>
     <w:basedOn w:val="Question"/>
     <w:qFormat/>
-    <w:rsid w:val="008D490A"/>
+    <w:rsid w:val="00BB5E7D"/>
     <w:rPr>
       <w:color w:val="7F7F7F" w:themeColor="text1" w:themeTint="80"/>
     </w:rPr>
@@ -7573,7 +7587,7 @@
     <w:basedOn w:val="Normal"/>
     <w:next w:val="Heading1"/>
     <w:qFormat/>
-    <w:rsid w:val="008D490A"/>
+    <w:rsid w:val="00BB5E7D"/>
     <w:rPr>
       <w:rFonts w:asciiTheme="majorHAnsi" w:hAnsiTheme="majorHAnsi"/>
       <w:color w:val="31378B" w:themeColor="text2"/>
@@ -7585,7 +7599,7 @@
     <w:name w:val="Appendice"/>
     <w:basedOn w:val="Heading2"/>
     <w:qFormat/>
-    <w:rsid w:val="008D490A"/>
+    <w:rsid w:val="00BB5E7D"/>
     <w:rPr>
       <w:sz w:val="28"/>
       <w:lang w:eastAsia="fi-FI"/>
@@ -7595,7 +7609,7 @@
     <w:name w:val="Question Esoteric"/>
     <w:basedOn w:val="Normal"/>
     <w:qFormat/>
-    <w:rsid w:val="008D490A"/>
+    <w:rsid w:val="00BB5E7D"/>
     <w:rPr>
       <w:color w:val="4BACC6" w:themeColor="accent5"/>
     </w:rPr>
@@ -7604,24 +7618,24 @@
     <w:name w:val="ToDo Section"/>
     <w:basedOn w:val="Heading1"/>
     <w:qFormat/>
-    <w:rsid w:val="008D490A"/>
+    <w:rsid w:val="00BB5E7D"/>
   </w:style>
   <w:style w:type="paragraph" w:customStyle="1" w:styleId="ToDoQuestionHeader">
     <w:name w:val="ToDo Question Header"/>
     <w:basedOn w:val="Question"/>
     <w:qFormat/>
-    <w:rsid w:val="008D490A"/>
+    <w:rsid w:val="00BB5E7D"/>
   </w:style>
   <w:style w:type="paragraph" w:customStyle="1" w:styleId="ToDoDetails">
     <w:name w:val="ToDoDetails"/>
     <w:basedOn w:val="Normal"/>
     <w:qFormat/>
-    <w:rsid w:val="008D490A"/>
+    <w:rsid w:val="00BB5E7D"/>
   </w:style>
   <w:style w:type="paragraph" w:customStyle="1" w:styleId="CodeExampleCode">
     <w:name w:val="Code Example Code"/>
     <w:basedOn w:val="Normal"/>
-    <w:rsid w:val="008D490A"/>
+    <w:rsid w:val="00BB5E7D"/>
     <w:rPr>
       <w:rFonts w:ascii="Times New Roman" w:eastAsia="Times New Roman" w:hAnsi="Times New Roman" w:cs="Times New Roman"/>
       <w:b/>
@@ -7634,7 +7648,7 @@
     <w:name w:val="Code Example Diagram"/>
     <w:basedOn w:val="Normal"/>
     <w:qFormat/>
-    <w:rsid w:val="008D490A"/>
+    <w:rsid w:val="00BB5E7D"/>
     <w:pPr>
       <w:spacing w:after="160" w:line="240" w:lineRule="auto"/>
     </w:pPr>
@@ -7648,7 +7662,7 @@
     <w:name w:val="Code Example Runtime"/>
     <w:basedOn w:val="Normal"/>
     <w:qFormat/>
-    <w:rsid w:val="008D490A"/>
+    <w:rsid w:val="00BB5E7D"/>
     <w:pPr>
       <w:spacing w:after="160" w:line="240" w:lineRule="auto"/>
     </w:pPr>
@@ -7663,7 +7677,7 @@
     <w:basedOn w:val="Normal"/>
     <w:link w:val="CodeExampleHeadingChar"/>
     <w:qFormat/>
-    <w:rsid w:val="008D490A"/>
+    <w:rsid w:val="00BB5E7D"/>
     <w:rPr>
       <w:b/>
       <w:smallCaps/>
@@ -7936,20 +7950,20 @@
     <w:name w:val="Headin"/>
     <w:basedOn w:val="Normal"/>
     <w:qFormat/>
-    <w:rsid w:val="008D490A"/>
+    <w:rsid w:val="00BB5E7D"/>
   </w:style>
   <w:style w:type="paragraph" w:customStyle="1" w:styleId="questionsubsection2">
     <w:name w:val="question sub section 2"/>
     <w:basedOn w:val="Heading4"/>
     <w:qFormat/>
-    <w:rsid w:val="008D490A"/>
+    <w:rsid w:val="00BB5E7D"/>
   </w:style>
   <w:style w:type="paragraph" w:customStyle="1" w:styleId="ListBulletHeader2">
     <w:name w:val="List Bullet Header 2"/>
     <w:basedOn w:val="Normal"/>
     <w:next w:val="ListBullet"/>
     <w:qFormat/>
-    <w:rsid w:val="008D490A"/>
+    <w:rsid w:val="00BB5E7D"/>
     <w:pPr>
       <w:spacing w:after="120"/>
     </w:pPr>
@@ -8126,7 +8140,7 @@
     <w:basedOn w:val="Heading5"/>
     <w:link w:val="DefChar"/>
     <w:qFormat/>
-    <w:rsid w:val="008D490A"/>
+    <w:rsid w:val="00BB5E7D"/>
     <w:rPr>
       <w:color w:val="31378B" w:themeColor="text2"/>
     </w:rPr>
@@ -8135,7 +8149,7 @@
     <w:name w:val="Code Example Heading Char"/>
     <w:basedOn w:val="DefaultParagraphFont"/>
     <w:link w:val="CodeExampleHeading"/>
-    <w:rsid w:val="008D490A"/>
+    <w:rsid w:val="00BB5E7D"/>
     <w:rPr>
       <w:rFonts w:eastAsiaTheme="minorEastAsia"/>
       <w:b/>
@@ -8149,7 +8163,7 @@
     <w:name w:val="Def Char"/>
     <w:basedOn w:val="CodeExampleHeadingChar"/>
     <w:link w:val="Def"/>
-    <w:rsid w:val="008D490A"/>
+    <w:rsid w:val="00BB5E7D"/>
     <w:rPr>
       <w:rFonts w:asciiTheme="majorHAnsi" w:eastAsiaTheme="majorEastAsia" w:hAnsiTheme="majorHAnsi" w:cstheme="majorBidi"/>
       <w:b/>
@@ -8228,7 +8242,7 @@
     <w:name w:val="Proof Heading"/>
     <w:basedOn w:val="Def"/>
     <w:qFormat/>
-    <w:rsid w:val="008D490A"/>
+    <w:rsid w:val="00BB5E7D"/>
     <w:rPr>
       <w:color w:val="00B0F0" w:themeColor="accent1"/>
     </w:rPr>
@@ -8435,7 +8449,7 @@
 </file>
 
 <file path=customXml/itemProps1.xml><?xml version="1.0" encoding="utf-8"?>
-<ds:datastoreItem xmlns:ds="http://schemas.openxmlformats.org/officeDocument/2006/customXml" ds:itemID="{F102A84F-6ABB-4D27-BCAD-5FC12BED0893}">
+<ds:datastoreItem xmlns:ds="http://schemas.openxmlformats.org/officeDocument/2006/customXml" ds:itemID="{1EB9079E-965C-427D-AC60-A6CD40692FDE}">
   <ds:schemaRefs>
     <ds:schemaRef ds:uri="http://schemas.openxmlformats.org/officeDocument/2006/bibliography"/>
   </ds:schemaRefs>

</xml_diff>